<commit_message>
Orcamento | css e html dos totais e organizaão do aviso
</commit_message>
<xml_diff>
--- a/models/Proposta.docx
+++ b/models/Proposta.docx
@@ -87,7 +87,6 @@
           <w:p>
             <w:pPr>
               <w:rPr>
-                <w:color w:val="FFFFFF" w:themeColor="background1"/>
                 <w:szCs w:val="24"/>
               </w:rPr>
             </w:pPr>
@@ -96,7 +95,6 @@
                 <w:rFonts w:cs="Arial"/>
                 <w:b/>
                 <w:bCs/>
-                <w:color w:val="FFFFFF" w:themeColor="background1"/>
                 <w:kern w:val="0"/>
                 <w:szCs w:val="24"/>
               </w:rPr>
@@ -121,7 +119,6 @@
             </w:pPr>
             <w:r>
               <w:rPr>
-                <w:color w:val="FFFFFF" w:themeColor="background1"/>
                 <w:szCs w:val="24"/>
               </w:rPr>
               <w:t>{{</w:t>
@@ -129,7 +126,6 @@
             <w:proofErr w:type="spellStart"/>
             <w:r>
               <w:rPr>
-                <w:color w:val="FFFFFF" w:themeColor="background1"/>
                 <w:szCs w:val="24"/>
               </w:rPr>
               <w:t>cliente_nome</w:t>
@@ -137,7 +133,6 @@
             <w:proofErr w:type="spellEnd"/>
             <w:r>
               <w:rPr>
-                <w:color w:val="FFFFFF" w:themeColor="background1"/>
                 <w:szCs w:val="24"/>
               </w:rPr>
               <w:t>}}</w:t>
@@ -160,7 +155,6 @@
           <w:p>
             <w:pPr>
               <w:rPr>
-                <w:color w:val="FFFFFF" w:themeColor="background1"/>
                 <w:szCs w:val="24"/>
               </w:rPr>
             </w:pPr>
@@ -169,7 +163,6 @@
                 <w:rFonts w:cs="Arial"/>
                 <w:b/>
                 <w:bCs/>
-                <w:color w:val="FFFFFF" w:themeColor="background1"/>
                 <w:kern w:val="0"/>
                 <w:szCs w:val="24"/>
               </w:rPr>
@@ -194,7 +187,6 @@
             </w:pPr>
             <w:r>
               <w:rPr>
-                <w:color w:val="FFFFFF" w:themeColor="background1"/>
                 <w:szCs w:val="24"/>
               </w:rPr>
               <w:t>{{</w:t>
@@ -202,7 +194,6 @@
             <w:proofErr w:type="spellStart"/>
             <w:r>
               <w:rPr>
-                <w:color w:val="FFFFFF" w:themeColor="background1"/>
                 <w:szCs w:val="24"/>
               </w:rPr>
               <w:t>cliente_responsavel</w:t>
@@ -210,14 +201,12 @@
             <w:proofErr w:type="spellEnd"/>
             <w:r>
               <w:rPr>
-                <w:color w:val="FFFFFF" w:themeColor="background1"/>
                 <w:szCs w:val="24"/>
               </w:rPr>
               <w:t>}} – Celular:</w:t>
             </w:r>
             <w:r>
               <w:rPr>
-                <w:color w:val="FFFFFF" w:themeColor="background1"/>
                 <w:szCs w:val="24"/>
               </w:rPr>
               <w:t>{{</w:t>
@@ -225,7 +214,6 @@
             <w:proofErr w:type="spellStart"/>
             <w:r>
               <w:rPr>
-                <w:color w:val="FFFFFF" w:themeColor="background1"/>
                 <w:szCs w:val="24"/>
               </w:rPr>
               <w:t>cliente_celular</w:t>
@@ -233,14 +221,12 @@
             <w:proofErr w:type="spellEnd"/>
             <w:r>
               <w:rPr>
-                <w:color w:val="FFFFFF" w:themeColor="background1"/>
                 <w:szCs w:val="24"/>
               </w:rPr>
               <w:t xml:space="preserve">}} </w:t>
             </w:r>
             <w:r>
               <w:rPr>
-                <w:color w:val="FFFFFF" w:themeColor="background1"/>
                 <w:szCs w:val="24"/>
               </w:rPr>
               <w:t xml:space="preserve">- </w:t>
@@ -248,7 +234,6 @@
             <w:proofErr w:type="spellStart"/>
             <w:r>
               <w:rPr>
-                <w:color w:val="FFFFFF" w:themeColor="background1"/>
                 <w:szCs w:val="24"/>
               </w:rPr>
               <w:t>Email</w:t>
@@ -256,14 +241,12 @@
             <w:proofErr w:type="spellEnd"/>
             <w:r>
               <w:rPr>
-                <w:color w:val="FFFFFF" w:themeColor="background1"/>
                 <w:szCs w:val="24"/>
               </w:rPr>
               <w:t>:</w:t>
             </w:r>
             <w:r>
               <w:rPr>
-                <w:color w:val="FFFFFF" w:themeColor="background1"/>
                 <w:szCs w:val="24"/>
               </w:rPr>
               <w:t>{{</w:t>
@@ -271,7 +254,6 @@
             <w:proofErr w:type="spellStart"/>
             <w:r>
               <w:rPr>
-                <w:color w:val="FFFFFF" w:themeColor="background1"/>
                 <w:szCs w:val="24"/>
               </w:rPr>
               <w:t>cliente_email</w:t>
@@ -279,7 +261,6 @@
             <w:proofErr w:type="spellEnd"/>
             <w:r>
               <w:rPr>
-                <w:color w:val="FFFFFF" w:themeColor="background1"/>
                 <w:szCs w:val="24"/>
               </w:rPr>
               <w:t>}}</w:t>
@@ -303,7 +284,6 @@
           <w:p>
             <w:pPr>
               <w:rPr>
-                <w:color w:val="FFFFFF" w:themeColor="background1"/>
                 <w:szCs w:val="24"/>
               </w:rPr>
             </w:pPr>
@@ -312,7 +292,6 @@
                 <w:rFonts w:cs="Arial"/>
                 <w:b/>
                 <w:bCs/>
-                <w:color w:val="FFFFFF" w:themeColor="background1"/>
                 <w:kern w:val="0"/>
                 <w:szCs w:val="24"/>
               </w:rPr>
@@ -332,13 +311,11 @@
             <w:pPr>
               <w:jc w:val="left"/>
               <w:rPr>
-                <w:color w:val="FFFFFF" w:themeColor="background1"/>
                 <w:szCs w:val="24"/>
               </w:rPr>
             </w:pPr>
             <w:r>
               <w:rPr>
-                <w:color w:val="FFFFFF" w:themeColor="background1"/>
                 <w:szCs w:val="24"/>
               </w:rPr>
               <w:t>{{</w:t>
@@ -346,7 +323,6 @@
             <w:proofErr w:type="spellStart"/>
             <w:r>
               <w:rPr>
-                <w:color w:val="FFFFFF" w:themeColor="background1"/>
                 <w:szCs w:val="24"/>
               </w:rPr>
               <w:t>evento_nome</w:t>
@@ -354,7 +330,6 @@
             <w:proofErr w:type="spellEnd"/>
             <w:r>
               <w:rPr>
-                <w:color w:val="FFFFFF" w:themeColor="background1"/>
                 <w:szCs w:val="24"/>
               </w:rPr>
               <w:t>}} – Local: {{</w:t>
@@ -362,7 +337,6 @@
             <w:proofErr w:type="spellStart"/>
             <w:r>
               <w:rPr>
-                <w:color w:val="FFFFFF" w:themeColor="background1"/>
                 <w:szCs w:val="24"/>
               </w:rPr>
               <w:t>local_montagem</w:t>
@@ -370,7 +344,6 @@
             <w:proofErr w:type="spellEnd"/>
             <w:r>
               <w:rPr>
-                <w:color w:val="FFFFFF" w:themeColor="background1"/>
                 <w:szCs w:val="24"/>
               </w:rPr>
               <w:t xml:space="preserve">}} </w:t>
@@ -396,7 +369,6 @@
                 <w:rFonts w:cs="Arial"/>
                 <w:b/>
                 <w:bCs/>
-                <w:color w:val="FFFFFF" w:themeColor="background1"/>
                 <w:kern w:val="0"/>
                 <w:szCs w:val="24"/>
               </w:rPr>
@@ -406,7 +378,6 @@
                 <w:rFonts w:cs="Arial"/>
                 <w:b/>
                 <w:bCs/>
-                <w:color w:val="FFFFFF" w:themeColor="background1"/>
                 <w:kern w:val="0"/>
                 <w:szCs w:val="24"/>
               </w:rPr>
@@ -426,13 +397,11 @@
             <w:pPr>
               <w:jc w:val="left"/>
               <w:rPr>
-                <w:color w:val="FFFFFF" w:themeColor="background1"/>
                 <w:szCs w:val="24"/>
               </w:rPr>
             </w:pPr>
             <w:r>
               <w:rPr>
-                <w:color w:val="FFFFFF" w:themeColor="background1"/>
                 <w:szCs w:val="24"/>
               </w:rPr>
               <w:t>{{</w:t>
@@ -440,7 +409,6 @@
             <w:proofErr w:type="spellStart"/>
             <w:r>
               <w:rPr>
-                <w:color w:val="FFFFFF" w:themeColor="background1"/>
                 <w:szCs w:val="24"/>
               </w:rPr>
               <w:t>pavilhoes</w:t>
@@ -448,7 +416,6 @@
             <w:proofErr w:type="spellEnd"/>
             <w:r>
               <w:rPr>
-                <w:color w:val="FFFFFF" w:themeColor="background1"/>
                 <w:szCs w:val="24"/>
               </w:rPr>
               <w:t>}}</w:t>
@@ -471,7 +438,6 @@
           <w:p>
             <w:pPr>
               <w:rPr>
-                <w:color w:val="FFFFFF" w:themeColor="background1"/>
                 <w:szCs w:val="24"/>
               </w:rPr>
             </w:pPr>
@@ -480,7 +446,6 @@
                 <w:rFonts w:cs="Arial"/>
                 <w:b/>
                 <w:bCs/>
-                <w:color w:val="FFFFFF" w:themeColor="background1"/>
                 <w:kern w:val="0"/>
                 <w:szCs w:val="24"/>
               </w:rPr>
@@ -500,13 +465,11 @@
             <w:pPr>
               <w:jc w:val="left"/>
               <w:rPr>
-                <w:color w:val="FFFFFF" w:themeColor="background1"/>
                 <w:szCs w:val="24"/>
               </w:rPr>
             </w:pPr>
             <w:r>
               <w:rPr>
-                <w:color w:val="FFFFFF" w:themeColor="background1"/>
                 <w:szCs w:val="24"/>
               </w:rPr>
               <w:t>{{</w:t>
@@ -514,21 +477,18 @@
             <w:proofErr w:type="spellStart"/>
             <w:r>
               <w:rPr>
-                <w:color w:val="FFFFFF" w:themeColor="background1"/>
                 <w:szCs w:val="24"/>
               </w:rPr>
               <w:t>per</w:t>
             </w:r>
             <w:r>
               <w:rPr>
-                <w:color w:val="FFFFFF" w:themeColor="background1"/>
                 <w:szCs w:val="24"/>
               </w:rPr>
               <w:t>i</w:t>
             </w:r>
             <w:r>
               <w:rPr>
-                <w:color w:val="FFFFFF" w:themeColor="background1"/>
                 <w:szCs w:val="24"/>
               </w:rPr>
               <w:t>odo_marcacao</w:t>
@@ -536,7 +496,6 @@
             <w:proofErr w:type="spellEnd"/>
             <w:r>
               <w:rPr>
-                <w:color w:val="FFFFFF" w:themeColor="background1"/>
                 <w:szCs w:val="24"/>
               </w:rPr>
               <w:t>}}</w:t>
@@ -559,7 +518,6 @@
           <w:p>
             <w:pPr>
               <w:rPr>
-                <w:color w:val="FFFFFF" w:themeColor="background1"/>
                 <w:szCs w:val="24"/>
               </w:rPr>
             </w:pPr>
@@ -568,7 +526,6 @@
                 <w:rFonts w:cs="Arial"/>
                 <w:b/>
                 <w:bCs/>
-                <w:color w:val="FFFFFF" w:themeColor="background1"/>
                 <w:kern w:val="0"/>
                 <w:szCs w:val="24"/>
               </w:rPr>
@@ -588,13 +545,11 @@
             <w:pPr>
               <w:jc w:val="left"/>
               <w:rPr>
-                <w:color w:val="FFFFFF" w:themeColor="background1"/>
                 <w:szCs w:val="24"/>
               </w:rPr>
             </w:pPr>
             <w:r>
               <w:rPr>
-                <w:color w:val="FFFFFF" w:themeColor="background1"/>
                 <w:szCs w:val="24"/>
               </w:rPr>
               <w:t>{{</w:t>
@@ -602,21 +557,18 @@
             <w:proofErr w:type="spellStart"/>
             <w:r>
               <w:rPr>
-                <w:color w:val="FFFFFF" w:themeColor="background1"/>
                 <w:szCs w:val="24"/>
               </w:rPr>
               <w:t>per</w:t>
             </w:r>
             <w:r>
               <w:rPr>
-                <w:color w:val="FFFFFF" w:themeColor="background1"/>
                 <w:szCs w:val="24"/>
               </w:rPr>
               <w:t>i</w:t>
             </w:r>
             <w:r>
               <w:rPr>
-                <w:color w:val="FFFFFF" w:themeColor="background1"/>
                 <w:szCs w:val="24"/>
               </w:rPr>
               <w:t>odo_montagem</w:t>
@@ -624,7 +576,6 @@
             <w:proofErr w:type="spellEnd"/>
             <w:r>
               <w:rPr>
-                <w:color w:val="FFFFFF" w:themeColor="background1"/>
                 <w:szCs w:val="24"/>
               </w:rPr>
               <w:t>}}</w:t>
@@ -647,7 +598,6 @@
           <w:p>
             <w:pPr>
               <w:rPr>
-                <w:color w:val="FFFFFF" w:themeColor="background1"/>
                 <w:szCs w:val="24"/>
               </w:rPr>
             </w:pPr>
@@ -656,7 +606,6 @@
                 <w:rFonts w:cs="Arial"/>
                 <w:b/>
                 <w:bCs/>
-                <w:color w:val="FFFFFF" w:themeColor="background1"/>
                 <w:kern w:val="0"/>
                 <w:szCs w:val="24"/>
               </w:rPr>
@@ -676,13 +625,11 @@
             <w:pPr>
               <w:jc w:val="left"/>
               <w:rPr>
-                <w:color w:val="FFFFFF" w:themeColor="background1"/>
                 <w:szCs w:val="24"/>
               </w:rPr>
             </w:pPr>
             <w:r>
               <w:rPr>
-                <w:color w:val="FFFFFF" w:themeColor="background1"/>
                 <w:szCs w:val="24"/>
               </w:rPr>
               <w:t>{{</w:t>
@@ -690,21 +637,18 @@
             <w:proofErr w:type="spellStart"/>
             <w:r>
               <w:rPr>
-                <w:color w:val="FFFFFF" w:themeColor="background1"/>
                 <w:szCs w:val="24"/>
               </w:rPr>
               <w:t>per</w:t>
             </w:r>
             <w:r>
               <w:rPr>
-                <w:color w:val="FFFFFF" w:themeColor="background1"/>
                 <w:szCs w:val="24"/>
               </w:rPr>
               <w:t>i</w:t>
             </w:r>
             <w:r>
               <w:rPr>
-                <w:color w:val="FFFFFF" w:themeColor="background1"/>
                 <w:szCs w:val="24"/>
               </w:rPr>
               <w:t>odo_realizacao</w:t>
@@ -712,7 +656,6 @@
             <w:proofErr w:type="spellEnd"/>
             <w:r>
               <w:rPr>
-                <w:color w:val="FFFFFF" w:themeColor="background1"/>
                 <w:szCs w:val="24"/>
               </w:rPr>
               <w:t>}}</w:t>
@@ -739,7 +682,6 @@
                 <w:rFonts w:cs="Arial"/>
                 <w:b/>
                 <w:bCs/>
-                <w:color w:val="FFFFFF" w:themeColor="background1"/>
                 <w:kern w:val="0"/>
                 <w:szCs w:val="24"/>
               </w:rPr>
@@ -749,7 +691,6 @@
                 <w:rFonts w:cs="Arial"/>
                 <w:b/>
                 <w:bCs/>
-                <w:color w:val="FFFFFF" w:themeColor="background1"/>
                 <w:kern w:val="0"/>
                 <w:szCs w:val="24"/>
               </w:rPr>
@@ -776,7 +717,6 @@
             </w:pPr>
             <w:r>
               <w:rPr>
-                <w:color w:val="FFFFFF" w:themeColor="background1"/>
                 <w:szCs w:val="24"/>
               </w:rPr>
               <w:t>{{</w:t>
@@ -784,21 +724,18 @@
             <w:proofErr w:type="spellStart"/>
             <w:r>
               <w:rPr>
-                <w:color w:val="FFFFFF" w:themeColor="background1"/>
                 <w:szCs w:val="24"/>
               </w:rPr>
               <w:t>per</w:t>
             </w:r>
             <w:r>
               <w:rPr>
-                <w:color w:val="FFFFFF" w:themeColor="background1"/>
                 <w:szCs w:val="24"/>
               </w:rPr>
               <w:t>i</w:t>
             </w:r>
             <w:r>
               <w:rPr>
-                <w:color w:val="FFFFFF" w:themeColor="background1"/>
                 <w:szCs w:val="24"/>
               </w:rPr>
               <w:t>odo_desmontagem</w:t>
@@ -806,7 +743,6 @@
             <w:proofErr w:type="spellEnd"/>
             <w:r>
               <w:rPr>
-                <w:color w:val="FFFFFF" w:themeColor="background1"/>
                 <w:szCs w:val="24"/>
               </w:rPr>
               <w:t>}}</w:t>
@@ -823,7 +759,7 @@
           <w:rFonts w:ascii="Abel" w:hAnsi="Abel"/>
           <w:b/>
           <w:bCs/>
-          <w:color w:val="FFFFFF" w:themeColor="background1"/>
+          <w:color w:val="auto"/>
         </w:rPr>
       </w:pPr>
       <w:r>
@@ -831,7 +767,7 @@
           <w:rFonts w:ascii="Abel" w:hAnsi="Abel"/>
           <w:b/>
           <w:bCs/>
-          <w:color w:val="FFFFFF" w:themeColor="background1"/>
+          <w:color w:val="auto"/>
         </w:rPr>
         <w:t>Escopo da Proposta</w:t>
       </w:r>
@@ -843,7 +779,6 @@
         <w:ind w:left="1065"/>
         <w:rPr>
           <w:rFonts w:ascii="Abel" w:hAnsi="Abel"/>
-          <w:color w:val="FFFFFF" w:themeColor="background1"/>
           <w:sz w:val="24"/>
           <w:szCs w:val="24"/>
         </w:rPr>
@@ -852,7 +787,6 @@
       <w:r>
         <w:rPr>
           <w:rFonts w:ascii="Abel" w:hAnsi="Abel"/>
-          <w:color w:val="FFFFFF" w:themeColor="background1"/>
           <w:sz w:val="24"/>
           <w:szCs w:val="24"/>
         </w:rPr>
@@ -863,7 +797,6 @@
       <w:r>
         <w:rPr>
           <w:rFonts w:ascii="Abel" w:hAnsi="Abel"/>
-          <w:color w:val="FFFFFF" w:themeColor="background1"/>
           <w:sz w:val="24"/>
           <w:szCs w:val="24"/>
         </w:rPr>
@@ -873,7 +806,6 @@
       <w:r>
         <w:rPr>
           <w:rFonts w:ascii="Abel" w:hAnsi="Abel"/>
-          <w:color w:val="FFFFFF" w:themeColor="background1"/>
           <w:sz w:val="24"/>
           <w:szCs w:val="24"/>
         </w:rPr>
@@ -882,7 +814,6 @@
       <w:r>
         <w:rPr>
           <w:rFonts w:ascii="Abel" w:hAnsi="Abel"/>
-          <w:color w:val="FFFFFF" w:themeColor="background1"/>
           <w:sz w:val="24"/>
           <w:szCs w:val="24"/>
         </w:rPr>
@@ -891,7 +822,6 @@
       <w:r>
         <w:rPr>
           <w:rFonts w:ascii="Abel" w:hAnsi="Abel"/>
-          <w:color w:val="FFFFFF" w:themeColor="background1"/>
           <w:sz w:val="24"/>
           <w:szCs w:val="24"/>
         </w:rPr>
@@ -902,15 +832,13 @@
       <w:pPr>
         <w:rPr>
           <w:rFonts w:ascii="Abel" w:hAnsi="Abel"/>
-          <w:color w:val="FFFFFF" w:themeColor="background1"/>
-          <w:sz w:val="24"/>
-          <w:szCs w:val="24"/>
-        </w:rPr>
-      </w:pPr>
-      <w:r>
-        <w:rPr>
-          <w:rFonts w:ascii="Abel" w:hAnsi="Abel"/>
-          <w:color w:val="FFFFFF" w:themeColor="background1"/>
+          <w:sz w:val="24"/>
+          <w:szCs w:val="24"/>
+        </w:rPr>
+      </w:pPr>
+      <w:r>
+        <w:rPr>
+          <w:rFonts w:ascii="Abel" w:hAnsi="Abel"/>
           <w:sz w:val="24"/>
           <w:szCs w:val="24"/>
         </w:rPr>
@@ -924,7 +852,6 @@
         <w:ind w:left="1065"/>
         <w:rPr>
           <w:rFonts w:ascii="Abel" w:hAnsi="Abel"/>
-          <w:color w:val="FFFFFF" w:themeColor="background1"/>
           <w:sz w:val="24"/>
           <w:szCs w:val="24"/>
         </w:rPr>
@@ -937,15 +864,13 @@
         <w:ind w:left="1065"/>
         <w:rPr>
           <w:rFonts w:ascii="Abel" w:hAnsi="Abel"/>
-          <w:color w:val="FFFFFF" w:themeColor="background1"/>
-          <w:sz w:val="24"/>
-          <w:szCs w:val="24"/>
-        </w:rPr>
-      </w:pPr>
-      <w:r>
-        <w:rPr>
-          <w:rFonts w:ascii="Abel" w:hAnsi="Abel"/>
-          <w:color w:val="FFFFFF" w:themeColor="background1"/>
+          <w:sz w:val="24"/>
+          <w:szCs w:val="24"/>
+        </w:rPr>
+      </w:pPr>
+      <w:r>
+        <w:rPr>
+          <w:rFonts w:ascii="Abel" w:hAnsi="Abel"/>
           <w:sz w:val="24"/>
           <w:szCs w:val="24"/>
         </w:rPr>
@@ -955,7 +880,6 @@
       <w:r>
         <w:rPr>
           <w:rFonts w:ascii="Abel" w:hAnsi="Abel"/>
-          <w:color w:val="FFFFFF" w:themeColor="background1"/>
           <w:sz w:val="24"/>
           <w:szCs w:val="24"/>
         </w:rPr>
@@ -965,7 +889,6 @@
       <w:r>
         <w:rPr>
           <w:rFonts w:ascii="Abel" w:hAnsi="Abel"/>
-          <w:color w:val="FFFFFF" w:themeColor="background1"/>
           <w:sz w:val="24"/>
           <w:szCs w:val="24"/>
         </w:rPr>
@@ -981,7 +904,6 @@
           <w:bCs/>
           <w:i/>
           <w:iCs/>
-          <w:color w:val="FFFFFF" w:themeColor="background1"/>
           <w:sz w:val="24"/>
           <w:szCs w:val="24"/>
         </w:rPr>
@@ -994,7 +916,6 @@
           <w:bCs/>
           <w:i/>
           <w:iCs/>
-          <w:color w:val="FFFFFF" w:themeColor="background1"/>
           <w:sz w:val="24"/>
           <w:szCs w:val="24"/>
         </w:rPr>
@@ -1008,7 +929,6 @@
           <w:bCs/>
           <w:i/>
           <w:iCs/>
-          <w:color w:val="FFFFFF" w:themeColor="background1"/>
           <w:sz w:val="24"/>
           <w:szCs w:val="24"/>
         </w:rPr>
@@ -1022,7 +942,6 @@
           <w:bCs/>
           <w:i/>
           <w:iCs/>
-          <w:color w:val="FFFFFF" w:themeColor="background1"/>
           <w:sz w:val="24"/>
           <w:szCs w:val="24"/>
         </w:rPr>
@@ -1036,7 +955,6 @@
           <w:bCs/>
           <w:i/>
           <w:iCs/>
-          <w:color w:val="FFFFFF" w:themeColor="background1"/>
           <w:sz w:val="24"/>
           <w:szCs w:val="24"/>
         </w:rPr>
@@ -1050,15 +968,13 @@
         <w:ind w:left="1065"/>
         <w:rPr>
           <w:rFonts w:ascii="Abel" w:hAnsi="Abel"/>
-          <w:color w:val="FFFFFF" w:themeColor="background1"/>
-          <w:sz w:val="24"/>
-          <w:szCs w:val="24"/>
-        </w:rPr>
-      </w:pPr>
-      <w:r>
-        <w:rPr>
-          <w:rFonts w:ascii="Abel" w:hAnsi="Abel"/>
-          <w:color w:val="FFFFFF" w:themeColor="background1"/>
+          <w:sz w:val="24"/>
+          <w:szCs w:val="24"/>
+        </w:rPr>
+      </w:pPr>
+      <w:r>
+        <w:rPr>
+          <w:rFonts w:ascii="Abel" w:hAnsi="Abel"/>
           <w:sz w:val="24"/>
           <w:szCs w:val="24"/>
         </w:rPr>
@@ -1069,7 +985,6 @@
       <w:r>
         <w:rPr>
           <w:rFonts w:ascii="Abel" w:hAnsi="Abel"/>
-          <w:color w:val="FFFFFF" w:themeColor="background1"/>
           <w:sz w:val="24"/>
           <w:szCs w:val="24"/>
         </w:rPr>
@@ -1080,7 +995,6 @@
       <w:r>
         <w:rPr>
           <w:rFonts w:ascii="Abel" w:hAnsi="Abel"/>
-          <w:color w:val="FFFFFF" w:themeColor="background1"/>
           <w:sz w:val="24"/>
           <w:szCs w:val="24"/>
         </w:rPr>
@@ -1094,7 +1008,6 @@
         <w:ind w:left="1065"/>
         <w:rPr>
           <w:rFonts w:ascii="Abel" w:hAnsi="Abel"/>
-          <w:color w:val="FFFFFF" w:themeColor="background1"/>
           <w:sz w:val="24"/>
           <w:szCs w:val="24"/>
         </w:rPr>
@@ -1103,7 +1016,6 @@
       <w:r>
         <w:rPr>
           <w:rFonts w:ascii="Abel" w:hAnsi="Abel"/>
-          <w:color w:val="FFFFFF" w:themeColor="background1"/>
           <w:sz w:val="24"/>
           <w:szCs w:val="24"/>
         </w:rPr>
@@ -1113,7 +1025,6 @@
       <w:r>
         <w:rPr>
           <w:rFonts w:ascii="Abel" w:hAnsi="Abel"/>
-          <w:color w:val="FFFFFF" w:themeColor="background1"/>
           <w:sz w:val="24"/>
           <w:szCs w:val="24"/>
         </w:rPr>
@@ -1127,15 +1038,13 @@
         <w:ind w:left="1065"/>
         <w:rPr>
           <w:rFonts w:ascii="Abel" w:hAnsi="Abel"/>
-          <w:color w:val="FFFFFF" w:themeColor="background1"/>
-          <w:sz w:val="24"/>
-          <w:szCs w:val="24"/>
-        </w:rPr>
-      </w:pPr>
-      <w:r>
-        <w:rPr>
-          <w:rFonts w:ascii="Abel" w:hAnsi="Abel"/>
-          <w:color w:val="FFFFFF" w:themeColor="background1"/>
+          <w:sz w:val="24"/>
+          <w:szCs w:val="24"/>
+        </w:rPr>
+      </w:pPr>
+      <w:r>
+        <w:rPr>
+          <w:rFonts w:ascii="Abel" w:hAnsi="Abel"/>
           <w:sz w:val="24"/>
           <w:szCs w:val="24"/>
         </w:rPr>
@@ -1145,7 +1054,6 @@
       <w:r>
         <w:rPr>
           <w:rFonts w:ascii="Abel" w:hAnsi="Abel"/>
-          <w:color w:val="FFFFFF" w:themeColor="background1"/>
           <w:sz w:val="24"/>
           <w:szCs w:val="24"/>
         </w:rPr>
@@ -1155,7 +1063,6 @@
       <w:r>
         <w:rPr>
           <w:rFonts w:ascii="Abel" w:hAnsi="Abel"/>
-          <w:color w:val="FFFFFF" w:themeColor="background1"/>
           <w:sz w:val="24"/>
           <w:szCs w:val="24"/>
         </w:rPr>
@@ -1168,15 +1075,13 @@
         <w:ind w:left="1065"/>
         <w:rPr>
           <w:rFonts w:ascii="Abel" w:hAnsi="Abel"/>
-          <w:color w:val="FFFFFF" w:themeColor="background1"/>
-          <w:sz w:val="24"/>
-          <w:szCs w:val="24"/>
-        </w:rPr>
-      </w:pPr>
-      <w:r>
-        <w:rPr>
-          <w:rFonts w:ascii="Abel" w:hAnsi="Abel"/>
-          <w:color w:val="FFFFFF" w:themeColor="background1"/>
+          <w:sz w:val="24"/>
+          <w:szCs w:val="24"/>
+        </w:rPr>
+      </w:pPr>
+      <w:r>
+        <w:rPr>
+          <w:rFonts w:ascii="Abel" w:hAnsi="Abel"/>
           <w:sz w:val="24"/>
           <w:szCs w:val="24"/>
         </w:rPr>
@@ -1186,7 +1091,6 @@
       <w:r>
         <w:rPr>
           <w:rFonts w:ascii="Abel" w:hAnsi="Abel"/>
-          <w:color w:val="FFFFFF" w:themeColor="background1"/>
           <w:sz w:val="24"/>
           <w:szCs w:val="24"/>
         </w:rPr>
@@ -1196,7 +1100,6 @@
       <w:r>
         <w:rPr>
           <w:rFonts w:ascii="Abel" w:hAnsi="Abel"/>
-          <w:color w:val="FFFFFF" w:themeColor="background1"/>
           <w:sz w:val="24"/>
           <w:szCs w:val="24"/>
         </w:rPr>
@@ -1210,7 +1113,6 @@
         <w:ind w:left="1065"/>
         <w:rPr>
           <w:rFonts w:ascii="Abel" w:hAnsi="Abel"/>
-          <w:color w:val="FFFFFF" w:themeColor="background1"/>
           <w:sz w:val="24"/>
           <w:szCs w:val="24"/>
         </w:rPr>
@@ -1223,15 +1125,13 @@
         <w:ind w:left="1065"/>
         <w:rPr>
           <w:rFonts w:ascii="Abel" w:hAnsi="Abel"/>
-          <w:color w:val="FFFFFF" w:themeColor="background1"/>
-          <w:sz w:val="24"/>
-          <w:szCs w:val="24"/>
-        </w:rPr>
-      </w:pPr>
-      <w:r>
-        <w:rPr>
-          <w:rFonts w:ascii="Abel" w:hAnsi="Abel"/>
-          <w:color w:val="FFFFFF" w:themeColor="background1"/>
+          <w:sz w:val="24"/>
+          <w:szCs w:val="24"/>
+        </w:rPr>
+      </w:pPr>
+      <w:r>
+        <w:rPr>
+          <w:rFonts w:ascii="Abel" w:hAnsi="Abel"/>
           <w:sz w:val="24"/>
           <w:szCs w:val="24"/>
         </w:rPr>
@@ -1241,7 +1141,6 @@
       <w:r>
         <w:rPr>
           <w:rFonts w:ascii="Abel" w:hAnsi="Abel"/>
-          <w:color w:val="FFFFFF" w:themeColor="background1"/>
           <w:sz w:val="24"/>
           <w:szCs w:val="24"/>
         </w:rPr>
@@ -1251,7 +1150,6 @@
       <w:r>
         <w:rPr>
           <w:rFonts w:ascii="Abel" w:hAnsi="Abel"/>
-          <w:color w:val="FFFFFF" w:themeColor="background1"/>
           <w:sz w:val="24"/>
           <w:szCs w:val="24"/>
         </w:rPr>
@@ -1263,7 +1161,6 @@
         <w:spacing w:line="285" w:lineRule="atLeast"/>
         <w:rPr>
           <w:rFonts w:ascii="Abel" w:hAnsi="Abel"/>
-          <w:color w:val="FFFFFF" w:themeColor="background1"/>
           <w:sz w:val="24"/>
           <w:szCs w:val="24"/>
         </w:rPr>
@@ -1275,12 +1172,12 @@
           <w:bCs/>
           <w:i/>
           <w:iCs/>
-          <w:color w:val="FFFFFF" w:themeColor="background1"/>
-          <w:sz w:val="24"/>
-          <w:szCs w:val="24"/>
-        </w:rPr>
-        <w:t xml:space="preserve">    </w:t>
-      </w:r>
+          <w:sz w:val="24"/>
+          <w:szCs w:val="24"/>
+        </w:rPr>
+        <w:t xml:space="preserve">    ADICIONAIS</w:t>
+      </w:r>
+      <w:proofErr w:type="gramStart"/>
       <w:r>
         <w:rPr>
           <w:rFonts w:ascii="Abel" w:hAnsi="Abel"/>
@@ -1288,259 +1185,280 @@
           <w:bCs/>
           <w:i/>
           <w:iCs/>
-          <w:color w:val="FFFFFF" w:themeColor="background1"/>
-          <w:sz w:val="24"/>
-          <w:szCs w:val="24"/>
-        </w:rPr>
-        <w:t>ADICIONAIS</w:t>
-      </w:r>
+          <w:sz w:val="24"/>
+          <w:szCs w:val="24"/>
+        </w:rPr>
+        <w:t>:</w:t>
+      </w:r>
+      <w:r>
+        <w:rPr>
+          <w:rFonts w:ascii="Abel" w:hAnsi="Abel"/>
+          <w:sz w:val="24"/>
+          <w:szCs w:val="24"/>
+        </w:rPr>
+        <w:t>{</w:t>
+      </w:r>
+      <w:proofErr w:type="gramEnd"/>
+      <w:r>
+        <w:rPr>
+          <w:rFonts w:ascii="Abel" w:hAnsi="Abel"/>
+          <w:sz w:val="24"/>
+          <w:szCs w:val="24"/>
+        </w:rPr>
+        <w:t>% for adicional in adicionais %}</w:t>
+      </w:r>
+    </w:p>
+    <w:p>
+      <w:pPr>
+        <w:pStyle w:val="PargrafodaLista"/>
+        <w:spacing w:line="285" w:lineRule="atLeast"/>
+        <w:ind w:left="1065"/>
+        <w:rPr>
+          <w:rFonts w:ascii="Abel" w:hAnsi="Abel"/>
+          <w:sz w:val="24"/>
+          <w:szCs w:val="24"/>
+        </w:rPr>
+      </w:pPr>
       <w:proofErr w:type="gramStart"/>
       <w:r>
+        <w:rPr>
+          <w:rFonts w:ascii="Abel" w:hAnsi="Abel"/>
+          <w:sz w:val="24"/>
+          <w:szCs w:val="24"/>
+        </w:rPr>
+        <w:t>{{ adicional</w:t>
+      </w:r>
+      <w:proofErr w:type="gramEnd"/>
+      <w:r>
+        <w:rPr>
+          <w:rFonts w:ascii="Abel" w:hAnsi="Abel"/>
+          <w:sz w:val="24"/>
+          <w:szCs w:val="24"/>
+        </w:rPr>
+        <w:t xml:space="preserve"> }}</w:t>
+      </w:r>
+    </w:p>
+    <w:p>
+      <w:pPr>
+        <w:pStyle w:val="PargrafodaLista"/>
+        <w:spacing w:line="285" w:lineRule="atLeast"/>
+        <w:ind w:left="1065"/>
+        <w:rPr>
+          <w:rFonts w:ascii="Abel" w:hAnsi="Abel"/>
+          <w:sz w:val="24"/>
+          <w:szCs w:val="24"/>
+        </w:rPr>
+      </w:pPr>
+      <w:r>
+        <w:rPr>
+          <w:rFonts w:ascii="Abel" w:hAnsi="Abel"/>
+          <w:sz w:val="24"/>
+          <w:szCs w:val="24"/>
+        </w:rPr>
+        <w:t xml:space="preserve">{% </w:t>
+      </w:r>
+      <w:proofErr w:type="spellStart"/>
+      <w:r>
+        <w:rPr>
+          <w:rFonts w:ascii="Abel" w:hAnsi="Abel"/>
+          <w:sz w:val="24"/>
+          <w:szCs w:val="24"/>
+        </w:rPr>
+        <w:t>endfor</w:t>
+      </w:r>
+      <w:proofErr w:type="spellEnd"/>
+      <w:r>
+        <w:rPr>
+          <w:rFonts w:ascii="Abel" w:hAnsi="Abel"/>
+          <w:sz w:val="24"/>
+          <w:szCs w:val="24"/>
+        </w:rPr>
+        <w:t xml:space="preserve"> %}</w:t>
+      </w:r>
+    </w:p>
+    <w:p>
+      <w:pPr>
+        <w:pStyle w:val="PargrafodaLista"/>
+        <w:spacing w:line="285" w:lineRule="atLeast"/>
+        <w:ind w:left="1065"/>
+        <w:rPr>
+          <w:rFonts w:ascii="Abel" w:hAnsi="Abel"/>
+          <w:sz w:val="24"/>
+          <w:szCs w:val="24"/>
+        </w:rPr>
+      </w:pPr>
+      <w:r>
+        <w:rPr>
+          <w:rFonts w:ascii="Abel" w:hAnsi="Abel"/>
+          <w:sz w:val="24"/>
+          <w:szCs w:val="24"/>
+        </w:rPr>
+        <w:t xml:space="preserve">{% </w:t>
+      </w:r>
+      <w:proofErr w:type="spellStart"/>
+      <w:r>
+        <w:rPr>
+          <w:rFonts w:ascii="Abel" w:hAnsi="Abel"/>
+          <w:sz w:val="24"/>
+          <w:szCs w:val="24"/>
+        </w:rPr>
+        <w:t>endif</w:t>
+      </w:r>
+      <w:proofErr w:type="spellEnd"/>
+      <w:r>
+        <w:rPr>
+          <w:rFonts w:ascii="Abel" w:hAnsi="Abel"/>
+          <w:sz w:val="24"/>
+          <w:szCs w:val="24"/>
+        </w:rPr>
+        <w:t xml:space="preserve"> %}</w:t>
+      </w:r>
+    </w:p>
+    <w:p>
+      <w:pPr>
+        <w:rPr>
+          <w:rFonts w:ascii="Abel" w:hAnsi="Abel"/>
+          <w:sz w:val="24"/>
+          <w:szCs w:val="24"/>
+        </w:rPr>
+      </w:pPr>
+      <w:r>
+        <w:rPr>
+          <w:rFonts w:ascii="Abel" w:hAnsi="Abel"/>
+          <w:sz w:val="24"/>
+          <w:szCs w:val="24"/>
+        </w:rPr>
+        <w:br w:type="page"/>
+      </w:r>
+    </w:p>
+    <w:p>
+      <w:pPr>
+        <w:pStyle w:val="PargrafodaLista"/>
+        <w:spacing w:line="285" w:lineRule="atLeast"/>
+        <w:ind w:left="1065"/>
+        <w:rPr>
+          <w:rFonts w:ascii="Abel" w:hAnsi="Abel"/>
+          <w:sz w:val="24"/>
+          <w:szCs w:val="24"/>
+        </w:rPr>
+      </w:pPr>
+    </w:p>
+    <w:p>
+      <w:pPr>
+        <w:pStyle w:val="PargrafodaLista"/>
+        <w:spacing w:line="285" w:lineRule="atLeast"/>
+        <w:ind w:left="1065"/>
+      </w:pPr>
+      <w:r>
+        <w:rPr>
+          <w:rFonts w:ascii="Abel" w:hAnsi="Abel"/>
+          <w:sz w:val="24"/>
+          <w:szCs w:val="24"/>
+        </w:rPr>
+        <w:br/>
+      </w:r>
+    </w:p>
+    <w:p>
+      <w:pPr>
+        <w:pStyle w:val="PargrafodaLista"/>
+        <w:spacing w:line="285" w:lineRule="atLeast"/>
+        <w:ind w:left="1065"/>
+      </w:pPr>
+    </w:p>
+    <w:p>
+      <w:pPr>
+        <w:spacing w:line="285" w:lineRule="atLeast"/>
         <w:rPr>
           <w:rFonts w:ascii="Abel" w:hAnsi="Abel"/>
           <w:b/>
           <w:bCs/>
           <w:i/>
           <w:iCs/>
-          <w:color w:val="FFFFFF" w:themeColor="background1"/>
-          <w:sz w:val="24"/>
-          <w:szCs w:val="24"/>
-        </w:rPr>
-        <w:t>:</w:t>
-      </w:r>
-      <w:r>
-        <w:rPr>
-          <w:rFonts w:ascii="Abel" w:hAnsi="Abel"/>
-          <w:color w:val="FFFFFF" w:themeColor="background1"/>
-          <w:sz w:val="24"/>
-          <w:szCs w:val="24"/>
-        </w:rPr>
-        <w:t>{</w:t>
-      </w:r>
-      <w:proofErr w:type="gramEnd"/>
-      <w:r>
-        <w:rPr>
-          <w:rFonts w:ascii="Abel" w:hAnsi="Abel"/>
-          <w:color w:val="FFFFFF" w:themeColor="background1"/>
-          <w:sz w:val="24"/>
-          <w:szCs w:val="24"/>
-        </w:rPr>
-        <w:t>% for adicional in adicionais %}</w:t>
-      </w:r>
-    </w:p>
-    <w:p>
-      <w:pPr>
-        <w:pStyle w:val="PargrafodaLista"/>
-        <w:spacing w:line="285" w:lineRule="atLeast"/>
-        <w:ind w:left="1065"/>
-        <w:rPr>
-          <w:rFonts w:ascii="Abel" w:hAnsi="Abel"/>
-          <w:color w:val="FFFFFF" w:themeColor="background1"/>
-          <w:sz w:val="24"/>
-          <w:szCs w:val="24"/>
-        </w:rPr>
-      </w:pPr>
-      <w:proofErr w:type="gramStart"/>
-      <w:r>
-        <w:rPr>
-          <w:rFonts w:ascii="Abel" w:hAnsi="Abel"/>
-          <w:color w:val="FFFFFF" w:themeColor="background1"/>
-          <w:sz w:val="24"/>
-          <w:szCs w:val="24"/>
-        </w:rPr>
-        <w:t>{{ adicional</w:t>
-      </w:r>
-      <w:proofErr w:type="gramEnd"/>
-      <w:r>
-        <w:rPr>
-          <w:rFonts w:ascii="Abel" w:hAnsi="Abel"/>
-          <w:color w:val="FFFFFF" w:themeColor="background1"/>
-          <w:sz w:val="24"/>
-          <w:szCs w:val="24"/>
-        </w:rPr>
-        <w:t xml:space="preserve"> }}</w:t>
-      </w:r>
-    </w:p>
-    <w:p>
-      <w:pPr>
-        <w:pStyle w:val="PargrafodaLista"/>
-        <w:spacing w:line="285" w:lineRule="atLeast"/>
-        <w:ind w:left="1065"/>
-        <w:rPr>
-          <w:rFonts w:ascii="Abel" w:hAnsi="Abel"/>
-          <w:color w:val="FFFFFF" w:themeColor="background1"/>
-          <w:sz w:val="24"/>
-          <w:szCs w:val="24"/>
-        </w:rPr>
-      </w:pPr>
-      <w:r>
-        <w:rPr>
-          <w:rFonts w:ascii="Abel" w:hAnsi="Abel"/>
-          <w:color w:val="FFFFFF" w:themeColor="background1"/>
-          <w:sz w:val="24"/>
-          <w:szCs w:val="24"/>
-        </w:rPr>
-        <w:t xml:space="preserve">{% </w:t>
-      </w:r>
-      <w:proofErr w:type="spellStart"/>
-      <w:r>
-        <w:rPr>
-          <w:rFonts w:ascii="Abel" w:hAnsi="Abel"/>
-          <w:color w:val="FFFFFF" w:themeColor="background1"/>
-          <w:sz w:val="24"/>
-          <w:szCs w:val="24"/>
-        </w:rPr>
-        <w:t>endfor</w:t>
-      </w:r>
-      <w:proofErr w:type="spellEnd"/>
-      <w:r>
-        <w:rPr>
-          <w:rFonts w:ascii="Abel" w:hAnsi="Abel"/>
-          <w:color w:val="FFFFFF" w:themeColor="background1"/>
-          <w:sz w:val="24"/>
-          <w:szCs w:val="24"/>
-        </w:rPr>
-        <w:t xml:space="preserve"> %}</w:t>
-      </w:r>
-    </w:p>
-    <w:p>
-      <w:pPr>
-        <w:pStyle w:val="PargrafodaLista"/>
-        <w:spacing w:line="285" w:lineRule="atLeast"/>
-        <w:ind w:left="1065"/>
-        <w:rPr>
-          <w:rFonts w:ascii="Abel" w:hAnsi="Abel"/>
-          <w:color w:val="FFFFFF" w:themeColor="background1"/>
-          <w:sz w:val="24"/>
-          <w:szCs w:val="24"/>
-        </w:rPr>
-      </w:pPr>
-      <w:r>
-        <w:rPr>
-          <w:rFonts w:ascii="Abel" w:hAnsi="Abel"/>
-          <w:color w:val="FFFFFF" w:themeColor="background1"/>
-          <w:sz w:val="24"/>
-          <w:szCs w:val="24"/>
-        </w:rPr>
-        <w:t xml:space="preserve">{% </w:t>
-      </w:r>
-      <w:proofErr w:type="spellStart"/>
-      <w:r>
-        <w:rPr>
-          <w:rFonts w:ascii="Abel" w:hAnsi="Abel"/>
-          <w:color w:val="FFFFFF" w:themeColor="background1"/>
-          <w:sz w:val="24"/>
-          <w:szCs w:val="24"/>
-        </w:rPr>
-        <w:t>endif</w:t>
-      </w:r>
-      <w:proofErr w:type="spellEnd"/>
-      <w:r>
-        <w:rPr>
-          <w:rFonts w:ascii="Abel" w:hAnsi="Abel"/>
-          <w:color w:val="FFFFFF" w:themeColor="background1"/>
-          <w:sz w:val="24"/>
-          <w:szCs w:val="24"/>
-        </w:rPr>
-        <w:t xml:space="preserve"> %}</w:t>
-      </w:r>
-    </w:p>
-    <w:p>
-      <w:pPr>
-        <w:rPr>
-          <w:rFonts w:ascii="Abel" w:hAnsi="Abel"/>
-          <w:color w:val="FFFFFF" w:themeColor="background1"/>
-          <w:sz w:val="24"/>
-          <w:szCs w:val="24"/>
-        </w:rPr>
-      </w:pPr>
-      <w:r>
-        <w:rPr>
-          <w:rFonts w:ascii="Abel" w:hAnsi="Abel"/>
-          <w:color w:val="FFFFFF" w:themeColor="background1"/>
-          <w:sz w:val="24"/>
-          <w:szCs w:val="24"/>
-        </w:rPr>
-        <w:br w:type="page"/>
-      </w:r>
-    </w:p>
-    <w:p>
-      <w:pPr>
-        <w:pStyle w:val="PargrafodaLista"/>
-        <w:spacing w:line="285" w:lineRule="atLeast"/>
-        <w:ind w:left="1065"/>
-        <w:rPr>
-          <w:rFonts w:ascii="Abel" w:hAnsi="Abel"/>
-          <w:color w:val="FFFFFF" w:themeColor="background1"/>
-          <w:sz w:val="24"/>
-          <w:szCs w:val="24"/>
-        </w:rPr>
-      </w:pPr>
-    </w:p>
-    <w:p>
-      <w:pPr>
-        <w:pStyle w:val="PargrafodaLista"/>
-        <w:spacing w:line="285" w:lineRule="atLeast"/>
-        <w:ind w:left="1065"/>
-        <w:rPr>
-          <w:color w:val="FFFFFF" w:themeColor="background1"/>
-        </w:rPr>
-      </w:pPr>
-      <w:r>
-        <w:rPr>
-          <w:rFonts w:ascii="Abel" w:hAnsi="Abel"/>
-          <w:color w:val="FFFFFF" w:themeColor="background1"/>
+          <w:sz w:val="24"/>
+          <w:szCs w:val="24"/>
+        </w:rPr>
+      </w:pPr>
+      <w:r>
+        <w:rPr>
+          <w:rFonts w:ascii="Abel" w:hAnsi="Abel"/>
           <w:sz w:val="24"/>
           <w:szCs w:val="24"/>
         </w:rPr>
         <w:br/>
       </w:r>
-    </w:p>
-    <w:p>
-      <w:pPr>
-        <w:pStyle w:val="PargrafodaLista"/>
-        <w:spacing w:line="285" w:lineRule="atLeast"/>
-        <w:ind w:left="1065"/>
-        <w:rPr>
-          <w:color w:val="FFFFFF" w:themeColor="background1"/>
-        </w:rPr>
-      </w:pPr>
-    </w:p>
-    <w:p>
-      <w:pPr>
-        <w:spacing w:line="285" w:lineRule="atLeast"/>
+      <w:r>
         <w:rPr>
           <w:rFonts w:ascii="Abel" w:hAnsi="Abel"/>
           <w:b/>
           <w:bCs/>
           <w:i/>
           <w:iCs/>
-          <w:color w:val="FFFFFF" w:themeColor="background1"/>
-          <w:sz w:val="24"/>
-          <w:szCs w:val="24"/>
-        </w:rPr>
-      </w:pPr>
-      <w:r>
-        <w:rPr>
-          <w:rFonts w:ascii="Abel" w:hAnsi="Abel"/>
-          <w:color w:val="FFFFFF" w:themeColor="background1"/>
-          <w:sz w:val="24"/>
-          <w:szCs w:val="24"/>
-        </w:rPr>
-        <w:br/>
-      </w:r>
-      <w:r>
+          <w:sz w:val="24"/>
+          <w:szCs w:val="24"/>
+        </w:rPr>
+        <w:t xml:space="preserve">SUPORTE TÉCNICO </w:t>
+      </w:r>
+    </w:p>
+    <w:p>
+      <w:pPr>
+        <w:pStyle w:val="PargrafodaLista"/>
+        <w:spacing w:line="285" w:lineRule="atLeast"/>
+        <w:ind w:left="1065"/>
+        <w:jc w:val="both"/>
+        <w:rPr>
+          <w:rFonts w:ascii="Abel" w:hAnsi="Abel"/>
+          <w:sz w:val="24"/>
+          <w:szCs w:val="24"/>
+        </w:rPr>
+      </w:pPr>
+      <w:r>
+        <w:rPr>
+          <w:rFonts w:ascii="Abel" w:hAnsi="Abel"/>
+          <w:sz w:val="24"/>
+          <w:szCs w:val="24"/>
+        </w:rPr>
+        <w:t>Caso seja necessário suporte técnico para as impressoras, a diária adicional é de R$ XX.</w:t>
+      </w:r>
+    </w:p>
+    <w:p>
+      <w:pPr>
+        <w:pStyle w:val="PargrafodaLista"/>
+        <w:spacing w:line="285" w:lineRule="atLeast"/>
+        <w:ind w:left="1065"/>
+        <w:jc w:val="both"/>
+        <w:rPr>
+          <w:rFonts w:ascii="Abel" w:hAnsi="Abel"/>
+          <w:sz w:val="24"/>
+          <w:szCs w:val="24"/>
+        </w:rPr>
+      </w:pPr>
+    </w:p>
+    <w:p>
+      <w:pPr>
+        <w:pStyle w:val="PargrafodaLista"/>
+        <w:spacing w:line="285" w:lineRule="atLeast"/>
+        <w:ind w:left="0"/>
         <w:rPr>
           <w:rFonts w:ascii="Abel" w:hAnsi="Abel"/>
           <w:b/>
           <w:bCs/>
           <w:i/>
           <w:iCs/>
-          <w:color w:val="FFFFFF" w:themeColor="background1"/>
-          <w:sz w:val="24"/>
-          <w:szCs w:val="24"/>
-        </w:rPr>
-        <w:t xml:space="preserve">SUPORTE TÉCNICO </w:t>
+          <w:sz w:val="24"/>
+          <w:szCs w:val="24"/>
+        </w:rPr>
+      </w:pPr>
+      <w:r>
+        <w:rPr>
+          <w:rFonts w:ascii="Abel" w:hAnsi="Abel"/>
+          <w:b/>
+          <w:bCs/>
+          <w:i/>
+          <w:iCs/>
+          <w:sz w:val="24"/>
+          <w:szCs w:val="24"/>
+        </w:rPr>
+        <w:t xml:space="preserve">INVESTIMENTO </w:t>
       </w:r>
     </w:p>
     <w:p>
@@ -1551,19 +1469,147 @@
         <w:jc w:val="both"/>
         <w:rPr>
           <w:rFonts w:ascii="Abel" w:hAnsi="Abel"/>
-          <w:color w:val="FFFFFF" w:themeColor="background1"/>
-          <w:sz w:val="24"/>
-          <w:szCs w:val="24"/>
-        </w:rPr>
-      </w:pPr>
-      <w:r>
-        <w:rPr>
-          <w:rFonts w:ascii="Abel" w:hAnsi="Abel"/>
-          <w:color w:val="FFFFFF" w:themeColor="background1"/>
-          <w:sz w:val="24"/>
-          <w:szCs w:val="24"/>
-        </w:rPr>
-        <w:t>Caso seja necessário suporte técnico para as impressoras, a diária adicional é de R$ XX.</w:t>
+          <w:sz w:val="24"/>
+          <w:szCs w:val="24"/>
+        </w:rPr>
+      </w:pPr>
+      <w:r>
+        <w:rPr>
+          <w:rFonts w:ascii="Abel" w:hAnsi="Abel"/>
+          <w:sz w:val="24"/>
+          <w:szCs w:val="24"/>
+        </w:rPr>
+        <w:t xml:space="preserve">O valor para a execução desta proposta para </w:t>
+      </w:r>
+      <w:r>
+        <w:rPr>
+          <w:rFonts w:ascii="Abel" w:hAnsi="Abel"/>
+          <w:b/>
+          <w:bCs/>
+          <w:sz w:val="24"/>
+          <w:szCs w:val="24"/>
+        </w:rPr>
+        <w:t>{{</w:t>
+      </w:r>
+      <w:proofErr w:type="spellStart"/>
+      <w:r>
+        <w:rPr>
+          <w:rFonts w:ascii="Abel" w:hAnsi="Abel"/>
+          <w:b/>
+          <w:bCs/>
+          <w:sz w:val="24"/>
+          <w:szCs w:val="24"/>
+        </w:rPr>
+        <w:t>ano_atual</w:t>
+      </w:r>
+      <w:proofErr w:type="spellEnd"/>
+      <w:r>
+        <w:rPr>
+          <w:rFonts w:ascii="Abel" w:hAnsi="Abel"/>
+          <w:b/>
+          <w:bCs/>
+          <w:sz w:val="24"/>
+          <w:szCs w:val="24"/>
+        </w:rPr>
+        <w:t>}}</w:t>
+      </w:r>
+      <w:r>
+        <w:rPr>
+          <w:rFonts w:ascii="Abel" w:hAnsi="Abel"/>
+          <w:sz w:val="24"/>
+          <w:szCs w:val="24"/>
+        </w:rPr>
+        <w:t xml:space="preserve"> é de </w:t>
+      </w:r>
+      <w:r>
+        <w:rPr>
+          <w:rFonts w:ascii="Abel" w:hAnsi="Abel"/>
+          <w:b/>
+          <w:bCs/>
+          <w:sz w:val="24"/>
+          <w:szCs w:val="24"/>
+        </w:rPr>
+        <w:t>{{</w:t>
+      </w:r>
+      <w:proofErr w:type="spellStart"/>
+      <w:r>
+        <w:rPr>
+          <w:rFonts w:ascii="Abel" w:hAnsi="Abel"/>
+          <w:b/>
+          <w:bCs/>
+          <w:sz w:val="24"/>
+          <w:szCs w:val="24"/>
+        </w:rPr>
+        <w:t>valor_total</w:t>
+      </w:r>
+      <w:proofErr w:type="spellEnd"/>
+      <w:r>
+        <w:rPr>
+          <w:rFonts w:ascii="Abel" w:hAnsi="Abel"/>
+          <w:b/>
+          <w:bCs/>
+          <w:sz w:val="24"/>
+          <w:szCs w:val="24"/>
+        </w:rPr>
+        <w:t>}}</w:t>
+      </w:r>
+      <w:r>
+        <w:rPr>
+          <w:rFonts w:ascii="Abel" w:hAnsi="Abel"/>
+          <w:sz w:val="24"/>
+          <w:szCs w:val="24"/>
+        </w:rPr>
+        <w:t xml:space="preserve"> </w:t>
+      </w:r>
+      <w:r>
+        <w:rPr>
+          <w:rFonts w:ascii="Abel" w:hAnsi="Abel"/>
+          <w:sz w:val="24"/>
+          <w:szCs w:val="24"/>
+        </w:rPr>
+        <w:t>Incluso no valor todos os custos referentes honorários de funcionários e prestadores de serviços, impostos fiscais devidos que deverão ser recolhidos pela JA Promoções e Eventos, arcando inclusive com as eventuais sanções legais oriundas do não cumprimento dessas obrigações.</w:t>
+      </w:r>
+    </w:p>
+    <w:p>
+      <w:pPr>
+        <w:rPr>
+          <w:rFonts w:ascii="Abel" w:hAnsi="Abel"/>
+          <w:sz w:val="24"/>
+          <w:szCs w:val="24"/>
+        </w:rPr>
+      </w:pPr>
+      <w:r>
+        <w:rPr>
+          <w:rFonts w:ascii="Abel" w:hAnsi="Abel"/>
+          <w:sz w:val="24"/>
+          <w:szCs w:val="24"/>
+        </w:rPr>
+        <w:tab/>
+      </w:r>
+    </w:p>
+    <w:p>
+      <w:pPr>
+        <w:rPr>
+          <w:rFonts w:ascii="Abel" w:hAnsi="Abel"/>
+          <w:b/>
+          <w:bCs/>
+          <w:i/>
+          <w:iCs/>
+          <w:sz w:val="24"/>
+          <w:szCs w:val="24"/>
+        </w:rPr>
+      </w:pPr>
+      <w:r>
+        <w:rPr>
+          <w:rFonts w:ascii="Abel" w:hAnsi="Abel"/>
+          <w:b/>
+          <w:bCs/>
+          <w:i/>
+          <w:iCs/>
+          <w:sz w:val="24"/>
+          <w:szCs w:val="24"/>
+        </w:rPr>
+        <w:t>Forma de pagamento</w:t>
       </w:r>
     </w:p>
     <w:p>
@@ -1574,461 +1620,228 @@
         <w:jc w:val="both"/>
         <w:rPr>
           <w:rFonts w:ascii="Abel" w:hAnsi="Abel"/>
-          <w:color w:val="FFFFFF" w:themeColor="background1"/>
-          <w:sz w:val="24"/>
-          <w:szCs w:val="24"/>
-        </w:rPr>
-      </w:pPr>
+          <w:sz w:val="24"/>
+          <w:szCs w:val="24"/>
+        </w:rPr>
+      </w:pPr>
+      <w:r>
+        <w:rPr>
+          <w:rFonts w:ascii="Abel" w:hAnsi="Abel"/>
+          <w:sz w:val="24"/>
+          <w:szCs w:val="24"/>
+        </w:rPr>
+        <w:t xml:space="preserve"> </w:t>
+      </w:r>
+      <w:proofErr w:type="gramStart"/>
+      <w:r>
+        <w:rPr>
+          <w:rFonts w:ascii="Abel" w:hAnsi="Abel"/>
+          <w:sz w:val="24"/>
+          <w:szCs w:val="24"/>
+        </w:rPr>
+        <w:t xml:space="preserve">{{  </w:t>
+      </w:r>
+      <w:proofErr w:type="spellStart"/>
+      <w:proofErr w:type="gramEnd"/>
+      <w:r>
+        <w:rPr>
+          <w:rFonts w:ascii="Abel" w:hAnsi="Abel"/>
+          <w:sz w:val="24"/>
+          <w:szCs w:val="24"/>
+        </w:rPr>
+        <w:t>forma_pagamento</w:t>
+      </w:r>
+      <w:proofErr w:type="spellEnd"/>
+      <w:r>
+        <w:rPr>
+          <w:rFonts w:ascii="Abel" w:hAnsi="Abel"/>
+          <w:sz w:val="24"/>
+          <w:szCs w:val="24"/>
+        </w:rPr>
+        <w:t xml:space="preserve">  }}</w:t>
+      </w:r>
     </w:p>
     <w:p>
       <w:pPr>
         <w:pStyle w:val="PargrafodaLista"/>
         <w:spacing w:line="285" w:lineRule="atLeast"/>
-        <w:ind w:left="0"/>
-        <w:rPr>
-          <w:rFonts w:ascii="Abel" w:hAnsi="Abel"/>
+        <w:ind w:left="1065"/>
+        <w:jc w:val="both"/>
+        <w:rPr>
+          <w:rFonts w:ascii="Abel" w:hAnsi="Abel"/>
+          <w:sz w:val="24"/>
+          <w:szCs w:val="24"/>
+        </w:rPr>
+      </w:pPr>
+    </w:p>
+    <w:p>
+      <w:pPr>
+        <w:pStyle w:val="PargrafodaLista"/>
+        <w:spacing w:line="285" w:lineRule="atLeast"/>
+        <w:ind w:left="1065"/>
+        <w:jc w:val="center"/>
+        <w:rPr>
+          <w:rFonts w:ascii="Abel" w:hAnsi="Abel"/>
+        </w:rPr>
+      </w:pPr>
+      <w:r>
+        <w:rPr>
+          <w:rFonts w:ascii="Abel" w:hAnsi="Abel"/>
+        </w:rPr>
+        <w:t>*Prazos de pagamento sujeitos a alteração conforme necessidade e acordo.</w:t>
+      </w:r>
+      <w:r>
+        <w:rPr>
+          <w:rFonts w:ascii="Abel" w:hAnsi="Abel"/>
+        </w:rPr>
+        <w:br/>
+      </w:r>
+    </w:p>
+    <w:p>
+      <w:pPr>
+        <w:spacing w:line="285" w:lineRule="atLeast"/>
+        <w:jc w:val="both"/>
+        <w:rPr>
+          <w:rFonts w:ascii="Abel" w:hAnsi="Abel"/>
+          <w:sz w:val="24"/>
+          <w:szCs w:val="24"/>
+        </w:rPr>
+      </w:pPr>
+    </w:p>
+    <w:p>
+      <w:pPr>
+        <w:spacing w:line="285" w:lineRule="atLeast"/>
+        <w:jc w:val="center"/>
+        <w:rPr>
+          <w:rFonts w:ascii="Abel" w:hAnsi="Abel"/>
+          <w:sz w:val="24"/>
+          <w:szCs w:val="24"/>
+        </w:rPr>
+      </w:pPr>
+    </w:p>
+    <w:p>
+      <w:pPr>
+        <w:spacing w:line="285" w:lineRule="atLeast"/>
+        <w:jc w:val="center"/>
+        <w:rPr>
           <w:b/>
           <w:bCs/>
           <w:i/>
           <w:iCs/>
-          <w:color w:val="FFFFFF" w:themeColor="background1"/>
-          <w:sz w:val="24"/>
-          <w:szCs w:val="24"/>
-        </w:rPr>
-      </w:pPr>
-      <w:r>
-        <w:rPr>
-          <w:rFonts w:ascii="Abel" w:hAnsi="Abel"/>
+        </w:rPr>
+      </w:pPr>
+      <w:r>
+        <w:rPr>
           <w:b/>
           <w:bCs/>
           <w:i/>
           <w:iCs/>
-          <w:color w:val="FFFFFF" w:themeColor="background1"/>
-          <w:sz w:val="24"/>
-          <w:szCs w:val="24"/>
-        </w:rPr>
-        <w:t xml:space="preserve">INVESTIMENTO </w:t>
-      </w:r>
-    </w:p>
-    <w:p>
-      <w:pPr>
-        <w:pStyle w:val="PargrafodaLista"/>
-        <w:spacing w:line="285" w:lineRule="atLeast"/>
-        <w:ind w:left="1065"/>
-        <w:jc w:val="both"/>
-        <w:rPr>
-          <w:rFonts w:ascii="Abel" w:hAnsi="Abel"/>
-          <w:color w:val="FFFFFF" w:themeColor="background1"/>
-          <w:sz w:val="24"/>
-          <w:szCs w:val="24"/>
-        </w:rPr>
-      </w:pPr>
-      <w:r>
-        <w:rPr>
-          <w:rFonts w:ascii="Abel" w:hAnsi="Abel"/>
-          <w:color w:val="FFFFFF" w:themeColor="background1"/>
-          <w:sz w:val="24"/>
-          <w:szCs w:val="24"/>
-        </w:rPr>
-        <w:t xml:space="preserve">O valor para a execução desta proposta para </w:t>
-      </w:r>
-      <w:r>
-        <w:rPr>
-          <w:rFonts w:ascii="Abel" w:hAnsi="Abel"/>
-          <w:b/>
-          <w:bCs/>
-          <w:color w:val="FFFFFF" w:themeColor="background1"/>
-          <w:sz w:val="24"/>
-          <w:szCs w:val="24"/>
-        </w:rPr>
-        <w:t>{{</w:t>
-      </w:r>
-      <w:proofErr w:type="spellStart"/>
-      <w:r>
-        <w:rPr>
-          <w:rFonts w:ascii="Abel" w:hAnsi="Abel"/>
-          <w:b/>
-          <w:bCs/>
-          <w:color w:val="FFFFFF" w:themeColor="background1"/>
-          <w:sz w:val="24"/>
-          <w:szCs w:val="24"/>
-        </w:rPr>
-        <w:t>ano_atual</w:t>
-      </w:r>
-      <w:proofErr w:type="spellEnd"/>
-      <w:r>
-        <w:rPr>
-          <w:rFonts w:ascii="Abel" w:hAnsi="Abel"/>
-          <w:b/>
-          <w:bCs/>
-          <w:color w:val="FFFFFF" w:themeColor="background1"/>
-          <w:sz w:val="24"/>
-          <w:szCs w:val="24"/>
-        </w:rPr>
-        <w:t>}}</w:t>
-      </w:r>
-      <w:r>
-        <w:rPr>
-          <w:rFonts w:ascii="Abel" w:hAnsi="Abel"/>
-          <w:color w:val="FFFFFF" w:themeColor="background1"/>
-          <w:sz w:val="24"/>
-          <w:szCs w:val="24"/>
-        </w:rPr>
-        <w:t xml:space="preserve"> é de </w:t>
-      </w:r>
-      <w:r>
-        <w:rPr>
-          <w:rFonts w:ascii="Abel" w:hAnsi="Abel"/>
-          <w:b/>
-          <w:bCs/>
-          <w:color w:val="FFFFFF" w:themeColor="background1"/>
-          <w:sz w:val="24"/>
-          <w:szCs w:val="24"/>
-        </w:rPr>
-        <w:t>{{</w:t>
-      </w:r>
-      <w:proofErr w:type="spellStart"/>
-      <w:r>
-        <w:rPr>
-          <w:rFonts w:ascii="Abel" w:hAnsi="Abel"/>
-          <w:b/>
-          <w:bCs/>
-          <w:color w:val="FFFFFF" w:themeColor="background1"/>
-          <w:sz w:val="24"/>
-          <w:szCs w:val="24"/>
-        </w:rPr>
-        <w:t>valor_total</w:t>
-      </w:r>
-      <w:proofErr w:type="spellEnd"/>
-      <w:r>
-        <w:rPr>
-          <w:rFonts w:ascii="Abel" w:hAnsi="Abel"/>
-          <w:b/>
-          <w:bCs/>
-          <w:color w:val="FFFFFF" w:themeColor="background1"/>
-          <w:sz w:val="24"/>
-          <w:szCs w:val="24"/>
-        </w:rPr>
-        <w:t>}}</w:t>
-      </w:r>
-      <w:r>
-        <w:rPr>
-          <w:rFonts w:ascii="Abel" w:hAnsi="Abel"/>
-          <w:color w:val="FFFFFF" w:themeColor="background1"/>
-          <w:sz w:val="24"/>
-          <w:szCs w:val="24"/>
-        </w:rPr>
-        <w:t xml:space="preserve"> </w:t>
-      </w:r>
-      <w:r>
-        <w:rPr>
-          <w:rFonts w:ascii="Abel" w:hAnsi="Abel"/>
-          <w:color w:val="FFFFFF" w:themeColor="background1"/>
-          <w:sz w:val="24"/>
-          <w:szCs w:val="24"/>
-        </w:rPr>
-        <w:t>Incluso no valor todos os custos referentes honorários de funcionários e prestadores de serviços, impostos fiscais devidos que deverão ser recolhidos pela JA Promoções e Eventos, arcando inclusive com as eventuais sanções legais oriundas do não cumprimento dessas obrigações.</w:t>
-      </w:r>
-    </w:p>
-    <w:p>
-      <w:pPr>
-        <w:rPr>
-          <w:rFonts w:ascii="Abel" w:hAnsi="Abel"/>
-          <w:color w:val="FFFFFF" w:themeColor="background1"/>
-          <w:sz w:val="24"/>
-          <w:szCs w:val="24"/>
-        </w:rPr>
-      </w:pPr>
-      <w:r>
-        <w:rPr>
-          <w:rFonts w:ascii="Abel" w:hAnsi="Abel"/>
-          <w:color w:val="FFFFFF" w:themeColor="background1"/>
-          <w:sz w:val="24"/>
-          <w:szCs w:val="24"/>
-        </w:rPr>
-        <w:tab/>
-      </w:r>
-    </w:p>
-    <w:p>
-      <w:pPr>
-        <w:rPr>
-          <w:rFonts w:ascii="Abel" w:hAnsi="Abel"/>
+        </w:rPr>
+        <w:t xml:space="preserve">São Paulo, </w:t>
+      </w:r>
+      <w:r>
+        <w:rPr>
           <w:b/>
           <w:bCs/>
           <w:i/>
           <w:iCs/>
-          <w:color w:val="FFFFFF" w:themeColor="background1"/>
-          <w:sz w:val="24"/>
-          <w:szCs w:val="24"/>
-        </w:rPr>
-      </w:pPr>
-      <w:r>
-        <w:rPr>
-          <w:rFonts w:ascii="Abel" w:hAnsi="Abel"/>
+        </w:rPr>
+        <w:t>{{</w:t>
+      </w:r>
+      <w:proofErr w:type="spellStart"/>
+      <w:r>
+        <w:rPr>
           <w:b/>
           <w:bCs/>
           <w:i/>
           <w:iCs/>
-          <w:color w:val="FFFFFF" w:themeColor="background1"/>
-          <w:sz w:val="24"/>
-          <w:szCs w:val="24"/>
-        </w:rPr>
-        <w:t>Forma de pagamento</w:t>
-      </w:r>
-    </w:p>
-    <w:p>
-      <w:pPr>
-        <w:pStyle w:val="PargrafodaLista"/>
-        <w:spacing w:line="285" w:lineRule="atLeast"/>
-        <w:ind w:left="1065"/>
-        <w:jc w:val="both"/>
-        <w:rPr>
-          <w:rFonts w:ascii="Abel" w:hAnsi="Abel"/>
-          <w:color w:val="FFFFFF" w:themeColor="background1"/>
-          <w:sz w:val="24"/>
-          <w:szCs w:val="24"/>
-        </w:rPr>
-      </w:pPr>
-      <w:r>
-        <w:rPr>
-          <w:rFonts w:ascii="Abel" w:hAnsi="Abel"/>
-          <w:color w:val="FFFFFF" w:themeColor="background1"/>
-          <w:sz w:val="24"/>
-          <w:szCs w:val="24"/>
-        </w:rPr>
-        <w:t xml:space="preserve"> </w:t>
-      </w:r>
-      <w:proofErr w:type="gramStart"/>
-      <w:r>
-        <w:rPr>
-          <w:rFonts w:ascii="Abel" w:hAnsi="Abel"/>
-          <w:color w:val="FFFFFF" w:themeColor="background1"/>
-          <w:sz w:val="24"/>
-          <w:szCs w:val="24"/>
-        </w:rPr>
-        <w:t xml:space="preserve">{{  </w:t>
-      </w:r>
-      <w:proofErr w:type="spellStart"/>
-      <w:proofErr w:type="gramEnd"/>
-      <w:r>
-        <w:rPr>
-          <w:rFonts w:ascii="Abel" w:hAnsi="Abel"/>
-          <w:color w:val="FFFFFF" w:themeColor="background1"/>
-          <w:sz w:val="24"/>
-          <w:szCs w:val="24"/>
-        </w:rPr>
-        <w:t>forma_pagamento</w:t>
-      </w:r>
-      <w:proofErr w:type="spellEnd"/>
-      <w:r>
-        <w:rPr>
-          <w:rFonts w:ascii="Abel" w:hAnsi="Abel"/>
-          <w:color w:val="FFFFFF" w:themeColor="background1"/>
-          <w:sz w:val="24"/>
-          <w:szCs w:val="24"/>
-        </w:rPr>
-        <w:t xml:space="preserve">  }}</w:t>
-      </w:r>
-    </w:p>
-    <w:p>
-      <w:pPr>
-        <w:pStyle w:val="PargrafodaLista"/>
-        <w:spacing w:line="285" w:lineRule="atLeast"/>
-        <w:ind w:left="1065"/>
-        <w:jc w:val="both"/>
-        <w:rPr>
-          <w:rFonts w:ascii="Abel" w:hAnsi="Abel"/>
-          <w:color w:val="FFFFFF" w:themeColor="background1"/>
-          <w:sz w:val="24"/>
-          <w:szCs w:val="24"/>
-        </w:rPr>
-      </w:pPr>
-    </w:p>
-    <w:p>
-      <w:pPr>
-        <w:pStyle w:val="PargrafodaLista"/>
-        <w:spacing w:line="285" w:lineRule="atLeast"/>
-        <w:ind w:left="1065"/>
-        <w:jc w:val="center"/>
-        <w:rPr>
-          <w:rFonts w:ascii="Abel" w:hAnsi="Abel"/>
-          <w:color w:val="FFFFFF" w:themeColor="background1"/>
-        </w:rPr>
-      </w:pPr>
-      <w:r>
-        <w:rPr>
-          <w:rFonts w:ascii="Abel" w:hAnsi="Abel"/>
-          <w:color w:val="FFFFFF" w:themeColor="background1"/>
-        </w:rPr>
-        <w:t>*Prazos de pagamento sujeitos a alteração conforme necessidade e acordo.</w:t>
-      </w:r>
-      <w:r>
-        <w:rPr>
-          <w:rFonts w:ascii="Abel" w:hAnsi="Abel"/>
-          <w:color w:val="FFFFFF" w:themeColor="background1"/>
-        </w:rPr>
-        <w:br/>
-      </w:r>
-    </w:p>
-    <w:p>
-      <w:pPr>
-        <w:spacing w:line="285" w:lineRule="atLeast"/>
-        <w:jc w:val="both"/>
-        <w:rPr>
-          <w:rFonts w:ascii="Abel" w:hAnsi="Abel"/>
-          <w:color w:val="FFFFFF" w:themeColor="background1"/>
-          <w:sz w:val="24"/>
-          <w:szCs w:val="24"/>
-        </w:rPr>
-      </w:pPr>
-    </w:p>
-    <w:p>
-      <w:pPr>
-        <w:spacing w:line="285" w:lineRule="atLeast"/>
-        <w:jc w:val="center"/>
-        <w:rPr>
-          <w:rFonts w:ascii="Abel" w:hAnsi="Abel"/>
-          <w:color w:val="FFFFFF" w:themeColor="background1"/>
-          <w:sz w:val="24"/>
-          <w:szCs w:val="24"/>
-        </w:rPr>
-      </w:pPr>
-    </w:p>
-    <w:p>
-      <w:pPr>
-        <w:spacing w:line="285" w:lineRule="atLeast"/>
-        <w:jc w:val="center"/>
+        </w:rPr>
+        <w:t>d</w:t>
+      </w:r>
+      <w:r>
         <w:rPr>
           <w:b/>
           <w:bCs/>
           <w:i/>
           <w:iCs/>
-          <w:color w:val="FFFFFF" w:themeColor="background1"/>
-        </w:rPr>
-      </w:pPr>
+        </w:rPr>
+        <w:t>ia_atual_extenso</w:t>
+      </w:r>
+      <w:proofErr w:type="spellEnd"/>
       <w:r>
         <w:rPr>
           <w:b/>
           <w:bCs/>
           <w:i/>
           <w:iCs/>
-          <w:color w:val="FFFFFF" w:themeColor="background1"/>
-        </w:rPr>
-        <w:t xml:space="preserve">São Paulo, </w:t>
-      </w:r>
-      <w:r>
+        </w:rPr>
+        <w:t>}}</w:t>
+      </w:r>
+    </w:p>
+    <w:p>
+      <w:pPr>
+        <w:spacing w:line="285" w:lineRule="atLeast"/>
+        <w:jc w:val="center"/>
         <w:rPr>
           <w:b/>
           <w:bCs/>
           <w:i/>
           <w:iCs/>
-          <w:color w:val="FFFFFF" w:themeColor="background1"/>
-        </w:rPr>
-        <w:t>{{</w:t>
-      </w:r>
-      <w:proofErr w:type="spellStart"/>
+        </w:rPr>
+      </w:pPr>
       <w:r>
         <w:rPr>
           <w:b/>
           <w:bCs/>
           <w:i/>
           <w:iCs/>
-          <w:color w:val="FFFFFF" w:themeColor="background1"/>
-        </w:rPr>
-        <w:t>d</w:t>
-      </w:r>
-      <w:r>
-        <w:rPr>
+        </w:rPr>
+        <w:t>João S. Neto</w:t>
+      </w:r>
+    </w:p>
+    <w:p>
+      <w:pPr>
+        <w:spacing w:line="285" w:lineRule="atLeast"/>
+        <w:jc w:val="center"/>
+        <w:rPr>
+          <w:rFonts w:ascii="Abel" w:hAnsi="Abel"/>
           <w:b/>
           <w:bCs/>
           <w:i/>
           <w:iCs/>
-          <w:color w:val="FFFFFF" w:themeColor="background1"/>
-        </w:rPr>
-        <w:t>ia_atual_extenso</w:t>
-      </w:r>
-      <w:proofErr w:type="spellEnd"/>
+          <w:sz w:val="24"/>
+          <w:szCs w:val="24"/>
+        </w:rPr>
+      </w:pPr>
       <w:r>
         <w:rPr>
           <w:b/>
           <w:bCs/>
           <w:i/>
           <w:iCs/>
-          <w:color w:val="FFFFFF" w:themeColor="background1"/>
-        </w:rPr>
-        <w:t>}}</w:t>
+        </w:rPr>
+        <w:t>Diretor Comercial</w:t>
       </w:r>
     </w:p>
     <w:p>
       <w:pPr>
-        <w:spacing w:line="285" w:lineRule="atLeast"/>
-        <w:jc w:val="center"/>
-        <w:rPr>
+        <w:rPr>
+          <w:rFonts w:ascii="Abel" w:hAnsi="Abel"/>
           <w:b/>
           <w:bCs/>
           <w:i/>
           <w:iCs/>
-          <w:color w:val="FFFFFF" w:themeColor="background1"/>
-        </w:rPr>
-      </w:pPr>
-      <w:r>
-        <w:rPr>
+          <w:sz w:val="24"/>
+          <w:szCs w:val="24"/>
+        </w:rPr>
+      </w:pPr>
+      <w:r>
+        <w:rPr>
+          <w:rFonts w:ascii="Abel" w:hAnsi="Abel"/>
           <w:b/>
           <w:bCs/>
           <w:i/>
           <w:iCs/>
-          <w:color w:val="FFFFFF" w:themeColor="background1"/>
-        </w:rPr>
-        <w:t>João S. Neto</w:t>
-      </w:r>
-    </w:p>
-    <w:p>
-      <w:pPr>
-        <w:spacing w:line="285" w:lineRule="atLeast"/>
-        <w:jc w:val="center"/>
-        <w:rPr>
-          <w:rFonts w:ascii="Abel" w:hAnsi="Abel"/>
-          <w:b/>
-          <w:bCs/>
-          <w:i/>
-          <w:iCs/>
-          <w:color w:val="FFFFFF" w:themeColor="background1"/>
-          <w:sz w:val="24"/>
-          <w:szCs w:val="24"/>
-        </w:rPr>
-      </w:pPr>
-      <w:r>
-        <w:rPr>
-          <w:b/>
-          <w:bCs/>
-          <w:i/>
-          <w:iCs/>
-          <w:color w:val="FFFFFF" w:themeColor="background1"/>
-        </w:rPr>
-        <w:t>Diretor Comercial</w:t>
-      </w:r>
-    </w:p>
-    <w:p>
-      <w:pPr>
-        <w:rPr>
-          <w:rFonts w:ascii="Abel" w:hAnsi="Abel"/>
-          <w:b/>
-          <w:bCs/>
-          <w:i/>
-          <w:iCs/>
-          <w:color w:val="FFFFFF" w:themeColor="background1"/>
-          <w:sz w:val="24"/>
-          <w:szCs w:val="24"/>
-        </w:rPr>
-      </w:pPr>
-      <w:r>
-        <w:rPr>
-          <w:rFonts w:ascii="Abel" w:hAnsi="Abel"/>
-          <w:b/>
-          <w:bCs/>
-          <w:i/>
-          <w:iCs/>
-          <w:color w:val="FFFFFF" w:themeColor="background1"/>
           <w:sz w:val="24"/>
           <w:szCs w:val="24"/>
         </w:rPr>
@@ -2459,7 +2272,7 @@
             </wp:inline>
           </w:drawing>
         </mc:Choice>
-        <mc:Fallback xmlns:w16du="http://schemas.microsoft.com/office/word/2023/wordml/word16du" xmlns:oel="http://schemas.microsoft.com/office/2019/extlst">
+        <mc:Fallback xmlns:oel="http://schemas.microsoft.com/office/2019/extlst" xmlns:w16du="http://schemas.microsoft.com/office/word/2023/wordml/word16du">
           <w:pict>
             <v:group w14:anchorId="25E29B92" id="Gráfico 1" o:spid="_x0000_s1026" style="width:425.2pt;height:1.35pt;mso-position-horizontal-relative:char;mso-position-vertical-relative:line" coordsize="45021,172" o:gfxdata="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">
               <v:shape id="Forma Livre: Forma 95161493" o:spid="_x0000_s1027" style="position:absolute;width:9004;height:172;visibility:visible;mso-wrap-style:square;v-text-anchor:middle" coordsize="900472,17257" o:gfxdata="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" path="m,l900473,r,17258l,17258,,xe" fillcolor="#e62d23" stroked="f" strokeweight="0">
@@ -2813,7 +2626,6 @@
             <w:cnfStyle w:val="100000000000" w:firstRow="1" w:lastRow="0" w:firstColumn="0" w:lastColumn="0" w:oddVBand="0" w:evenVBand="0" w:oddHBand="0" w:evenHBand="0" w:firstRowFirstColumn="0" w:firstRowLastColumn="0" w:lastRowFirstColumn="0" w:lastRowLastColumn="0"/>
             <w:rPr>
               <w:rFonts w:ascii="Calibri Light" w:hAnsi="Calibri Light" w:cs="Calibri Light"/>
-              <w:color w:val="FFFFFF" w:themeColor="background1"/>
               <w:sz w:val="16"/>
               <w:szCs w:val="16"/>
             </w:rPr>
@@ -2823,7 +2635,6 @@
               <w:rFonts w:ascii="Calibri Light" w:hAnsi="Calibri Light" w:cs="Calibri Light"/>
               <w:b/>
               <w:bCs/>
-              <w:color w:val="FFFFFF" w:themeColor="background1"/>
               <w:sz w:val="16"/>
               <w:szCs w:val="16"/>
             </w:rPr>
@@ -2832,27 +2643,15 @@
           <w:r>
             <w:rPr>
               <w:rFonts w:ascii="Calibri Light" w:hAnsi="Calibri Light" w:cs="Calibri Light"/>
-              <w:b/>
-              <w:bCs/>
-              <w:color w:val="FFFFFF" w:themeColor="background1"/>
               <w:sz w:val="16"/>
               <w:szCs w:val="16"/>
             </w:rPr>
             <w:br/>
-          </w:r>
-          <w:r>
-            <w:rPr>
-              <w:rFonts w:ascii="Calibri Light" w:hAnsi="Calibri Light" w:cs="Calibri Light"/>
-              <w:color w:val="FFFFFF" w:themeColor="background1"/>
-              <w:sz w:val="16"/>
-              <w:szCs w:val="16"/>
-            </w:rPr>
             <w:t>R. Maria Curupaiti, 441, 3º andar</w:t>
           </w:r>
           <w:r>
             <w:rPr>
               <w:rFonts w:ascii="Calibri Light" w:hAnsi="Calibri Light" w:cs="Calibri Light"/>
-              <w:color w:val="FFFFFF" w:themeColor="background1"/>
               <w:sz w:val="16"/>
               <w:szCs w:val="16"/>
             </w:rPr>
@@ -2866,7 +2665,6 @@
             <w:cnfStyle w:val="100000000000" w:firstRow="1" w:lastRow="0" w:firstColumn="0" w:lastColumn="0" w:oddVBand="0" w:evenVBand="0" w:oddHBand="0" w:evenHBand="0" w:firstRowFirstColumn="0" w:firstRowLastColumn="0" w:lastRowFirstColumn="0" w:lastRowLastColumn="0"/>
             <w:rPr>
               <w:rFonts w:ascii="Calibri Light" w:hAnsi="Calibri Light" w:cs="Calibri Light"/>
-              <w:color w:val="FFFFFF" w:themeColor="background1"/>
               <w:sz w:val="16"/>
               <w:szCs w:val="16"/>
             </w:rPr>
@@ -2874,7 +2672,6 @@
           <w:r>
             <w:rPr>
               <w:rFonts w:ascii="Calibri Light" w:hAnsi="Calibri Light" w:cs="Calibri Light"/>
-              <w:color w:val="FFFFFF" w:themeColor="background1"/>
               <w:sz w:val="16"/>
               <w:szCs w:val="16"/>
             </w:rPr>
@@ -2886,7 +2683,6 @@
             <w:spacing w:line="120" w:lineRule="atLeast"/>
             <w:cnfStyle w:val="100000000000" w:firstRow="1" w:lastRow="0" w:firstColumn="0" w:lastColumn="0" w:oddVBand="0" w:evenVBand="0" w:oddHBand="0" w:evenHBand="0" w:firstRowFirstColumn="0" w:firstRowLastColumn="0" w:lastRowFirstColumn="0" w:lastRowLastColumn="0"/>
             <w:rPr>
-              <w:color w:val="FFFFFF" w:themeColor="background1"/>
               <w:sz w:val="16"/>
               <w:szCs w:val="16"/>
             </w:rPr>
@@ -2894,7 +2690,6 @@
           <w:r>
             <w:rPr>
               <w:rFonts w:ascii="Calibri Light" w:hAnsi="Calibri Light" w:cs="Calibri Light"/>
-              <w:color w:val="FFFFFF" w:themeColor="background1"/>
               <w:sz w:val="16"/>
               <w:szCs w:val="16"/>
             </w:rPr>
@@ -2909,7 +2704,6 @@
               <w:rFonts w:ascii="Calibri Light" w:hAnsi="Calibri Light" w:cs="Calibri Light"/>
               <w:b/>
               <w:bCs/>
-              <w:color w:val="FF160C"/>
               <w:sz w:val="6"/>
               <w:szCs w:val="6"/>
             </w:rPr>

</xml_diff>

<commit_message>
Propostas| bugs visuais  da Proposta
</commit_message>
<xml_diff>
--- a/models/Proposta.docx
+++ b/models/Proposta.docx
@@ -115,11 +115,13 @@
               <w:jc w:val="left"/>
               <w:rPr>
                 <w:szCs w:val="24"/>
+                <w:u w:val="single"/>
               </w:rPr>
             </w:pPr>
             <w:r>
               <w:rPr>
                 <w:szCs w:val="24"/>
+                <w:u w:val="single"/>
               </w:rPr>
               <w:t>{{</w:t>
             </w:r>
@@ -127,6 +129,7 @@
             <w:r>
               <w:rPr>
                 <w:szCs w:val="24"/>
+                <w:u w:val="single"/>
               </w:rPr>
               <w:t>cliente_nome</w:t>
             </w:r>
@@ -134,6 +137,7 @@
             <w:r>
               <w:rPr>
                 <w:szCs w:val="24"/>
+                <w:u w:val="single"/>
               </w:rPr>
               <w:t>}}</w:t>
             </w:r>
@@ -183,11 +187,13 @@
               <w:jc w:val="left"/>
               <w:rPr>
                 <w:szCs w:val="24"/>
+                <w:u w:val="single"/>
               </w:rPr>
             </w:pPr>
             <w:r>
               <w:rPr>
                 <w:szCs w:val="24"/>
+                <w:u w:val="single"/>
               </w:rPr>
               <w:t>{{</w:t>
             </w:r>
@@ -195,6 +201,7 @@
             <w:r>
               <w:rPr>
                 <w:szCs w:val="24"/>
+                <w:u w:val="single"/>
               </w:rPr>
               <w:t>cliente_responsavel</w:t>
             </w:r>
@@ -202,12 +209,14 @@
             <w:r>
               <w:rPr>
                 <w:szCs w:val="24"/>
+                <w:u w:val="single"/>
               </w:rPr>
               <w:t>}} – Celular:</w:t>
             </w:r>
             <w:r>
               <w:rPr>
                 <w:szCs w:val="24"/>
+                <w:u w:val="single"/>
               </w:rPr>
               <w:t>{{</w:t>
             </w:r>
@@ -215,6 +224,7 @@
             <w:r>
               <w:rPr>
                 <w:szCs w:val="24"/>
+                <w:u w:val="single"/>
               </w:rPr>
               <w:t>cliente_celular</w:t>
             </w:r>
@@ -222,12 +232,14 @@
             <w:r>
               <w:rPr>
                 <w:szCs w:val="24"/>
+                <w:u w:val="single"/>
               </w:rPr>
               <w:t xml:space="preserve">}} </w:t>
             </w:r>
             <w:r>
               <w:rPr>
                 <w:szCs w:val="24"/>
+                <w:u w:val="single"/>
               </w:rPr>
               <w:t xml:space="preserve">- </w:t>
             </w:r>
@@ -235,6 +247,7 @@
             <w:r>
               <w:rPr>
                 <w:szCs w:val="24"/>
+                <w:u w:val="single"/>
               </w:rPr>
               <w:t>Email</w:t>
             </w:r>
@@ -242,12 +255,14 @@
             <w:r>
               <w:rPr>
                 <w:szCs w:val="24"/>
+                <w:u w:val="single"/>
               </w:rPr>
               <w:t>:</w:t>
             </w:r>
             <w:r>
               <w:rPr>
                 <w:szCs w:val="24"/>
+                <w:u w:val="single"/>
               </w:rPr>
               <w:t>{{</w:t>
             </w:r>
@@ -255,6 +270,7 @@
             <w:r>
               <w:rPr>
                 <w:szCs w:val="24"/>
+                <w:u w:val="single"/>
               </w:rPr>
               <w:t>cliente_email</w:t>
             </w:r>
@@ -262,6 +278,7 @@
             <w:r>
               <w:rPr>
                 <w:szCs w:val="24"/>
+                <w:u w:val="single"/>
               </w:rPr>
               <w:t>}}</w:t>
             </w:r>
@@ -312,11 +329,13 @@
               <w:jc w:val="left"/>
               <w:rPr>
                 <w:szCs w:val="24"/>
+                <w:u w:val="single"/>
               </w:rPr>
             </w:pPr>
             <w:r>
               <w:rPr>
                 <w:szCs w:val="24"/>
+                <w:u w:val="single"/>
               </w:rPr>
               <w:t>{{</w:t>
             </w:r>
@@ -324,6 +343,7 @@
             <w:r>
               <w:rPr>
                 <w:szCs w:val="24"/>
+                <w:u w:val="single"/>
               </w:rPr>
               <w:t>evento_nome</w:t>
             </w:r>
@@ -331,6 +351,7 @@
             <w:r>
               <w:rPr>
                 <w:szCs w:val="24"/>
+                <w:u w:val="single"/>
               </w:rPr>
               <w:t>}} – Local: {{</w:t>
             </w:r>
@@ -338,6 +359,7 @@
             <w:r>
               <w:rPr>
                 <w:szCs w:val="24"/>
+                <w:u w:val="single"/>
               </w:rPr>
               <w:t>local_montagem</w:t>
             </w:r>
@@ -345,6 +367,7 @@
             <w:r>
               <w:rPr>
                 <w:szCs w:val="24"/>
+                <w:u w:val="single"/>
               </w:rPr>
               <w:t xml:space="preserve">}} </w:t>
             </w:r>
@@ -398,11 +421,13 @@
               <w:jc w:val="left"/>
               <w:rPr>
                 <w:szCs w:val="24"/>
+                <w:u w:val="single"/>
               </w:rPr>
             </w:pPr>
             <w:r>
               <w:rPr>
                 <w:szCs w:val="24"/>
+                <w:u w:val="single"/>
               </w:rPr>
               <w:t>{{</w:t>
             </w:r>
@@ -410,6 +435,7 @@
             <w:r>
               <w:rPr>
                 <w:szCs w:val="24"/>
+                <w:u w:val="single"/>
               </w:rPr>
               <w:t>pavilhoes</w:t>
             </w:r>
@@ -417,6 +443,7 @@
             <w:r>
               <w:rPr>
                 <w:szCs w:val="24"/>
+                <w:u w:val="single"/>
               </w:rPr>
               <w:t>}}</w:t>
             </w:r>
@@ -466,11 +493,13 @@
               <w:jc w:val="left"/>
               <w:rPr>
                 <w:szCs w:val="24"/>
+                <w:u w:val="single"/>
               </w:rPr>
             </w:pPr>
             <w:r>
               <w:rPr>
                 <w:szCs w:val="24"/>
+                <w:u w:val="single"/>
               </w:rPr>
               <w:t>{{</w:t>
             </w:r>
@@ -478,18 +507,21 @@
             <w:r>
               <w:rPr>
                 <w:szCs w:val="24"/>
+                <w:u w:val="single"/>
               </w:rPr>
               <w:t>per</w:t>
             </w:r>
             <w:r>
               <w:rPr>
                 <w:szCs w:val="24"/>
+                <w:u w:val="single"/>
               </w:rPr>
               <w:t>i</w:t>
             </w:r>
             <w:r>
               <w:rPr>
                 <w:szCs w:val="24"/>
+                <w:u w:val="single"/>
               </w:rPr>
               <w:t>odo_marcacao</w:t>
             </w:r>
@@ -497,6 +529,7 @@
             <w:r>
               <w:rPr>
                 <w:szCs w:val="24"/>
+                <w:u w:val="single"/>
               </w:rPr>
               <w:t>}}</w:t>
             </w:r>
@@ -546,11 +579,13 @@
               <w:jc w:val="left"/>
               <w:rPr>
                 <w:szCs w:val="24"/>
+                <w:u w:val="single"/>
               </w:rPr>
             </w:pPr>
             <w:r>
               <w:rPr>
                 <w:szCs w:val="24"/>
+                <w:u w:val="single"/>
               </w:rPr>
               <w:t>{{</w:t>
             </w:r>
@@ -558,18 +593,21 @@
             <w:r>
               <w:rPr>
                 <w:szCs w:val="24"/>
+                <w:u w:val="single"/>
               </w:rPr>
               <w:t>per</w:t>
             </w:r>
             <w:r>
               <w:rPr>
                 <w:szCs w:val="24"/>
+                <w:u w:val="single"/>
               </w:rPr>
               <w:t>i</w:t>
             </w:r>
             <w:r>
               <w:rPr>
                 <w:szCs w:val="24"/>
+                <w:u w:val="single"/>
               </w:rPr>
               <w:t>odo_montagem</w:t>
             </w:r>
@@ -577,6 +615,7 @@
             <w:r>
               <w:rPr>
                 <w:szCs w:val="24"/>
+                <w:u w:val="single"/>
               </w:rPr>
               <w:t>}}</w:t>
             </w:r>
@@ -626,11 +665,13 @@
               <w:jc w:val="left"/>
               <w:rPr>
                 <w:szCs w:val="24"/>
+                <w:u w:val="single"/>
               </w:rPr>
             </w:pPr>
             <w:r>
               <w:rPr>
                 <w:szCs w:val="24"/>
+                <w:u w:val="single"/>
               </w:rPr>
               <w:t>{{</w:t>
             </w:r>
@@ -638,18 +679,21 @@
             <w:r>
               <w:rPr>
                 <w:szCs w:val="24"/>
+                <w:u w:val="single"/>
               </w:rPr>
               <w:t>per</w:t>
             </w:r>
             <w:r>
               <w:rPr>
                 <w:szCs w:val="24"/>
+                <w:u w:val="single"/>
               </w:rPr>
               <w:t>i</w:t>
             </w:r>
             <w:r>
               <w:rPr>
                 <w:szCs w:val="24"/>
+                <w:u w:val="single"/>
               </w:rPr>
               <w:t>odo_realizacao</w:t>
             </w:r>
@@ -657,6 +701,7 @@
             <w:r>
               <w:rPr>
                 <w:szCs w:val="24"/>
+                <w:u w:val="single"/>
               </w:rPr>
               <w:t>}}</w:t>
             </w:r>
@@ -713,11 +758,13 @@
               <w:jc w:val="left"/>
               <w:rPr>
                 <w:szCs w:val="24"/>
+                <w:u w:val="single"/>
               </w:rPr>
             </w:pPr>
             <w:r>
               <w:rPr>
                 <w:szCs w:val="24"/>
+                <w:u w:val="single"/>
               </w:rPr>
               <w:t>{{</w:t>
             </w:r>
@@ -725,18 +772,21 @@
             <w:r>
               <w:rPr>
                 <w:szCs w:val="24"/>
+                <w:u w:val="single"/>
               </w:rPr>
               <w:t>per</w:t>
             </w:r>
             <w:r>
               <w:rPr>
                 <w:szCs w:val="24"/>
+                <w:u w:val="single"/>
               </w:rPr>
               <w:t>i</w:t>
             </w:r>
             <w:r>
               <w:rPr>
                 <w:szCs w:val="24"/>
+                <w:u w:val="single"/>
               </w:rPr>
               <w:t>odo_desmontagem</w:t>
             </w:r>
@@ -744,6 +794,7 @@
             <w:r>
               <w:rPr>
                 <w:szCs w:val="24"/>
+                <w:u w:val="single"/>
               </w:rPr>
               <w:t>}}</w:t>
             </w:r>
@@ -776,7 +827,7 @@
       <w:pPr>
         <w:pStyle w:val="PargrafodaLista"/>
         <w:spacing w:line="285" w:lineRule="atLeast"/>
-        <w:ind w:left="1065"/>
+        <w:ind w:left="708"/>
         <w:rPr>
           <w:rFonts w:ascii="Abel" w:hAnsi="Abel"/>
           <w:sz w:val="24"/>
@@ -790,9 +841,17 @@
           <w:sz w:val="24"/>
           <w:szCs w:val="24"/>
         </w:rPr>
-        <w:t xml:space="preserve">{{  </w:t>
+        <w:t xml:space="preserve">{{ </w:t>
       </w:r>
       <w:proofErr w:type="spellStart"/>
+      <w:r>
+        <w:rPr>
+          <w:rFonts w:ascii="Abel" w:hAnsi="Abel"/>
+          <w:sz w:val="24"/>
+          <w:szCs w:val="24"/>
+        </w:rPr>
+        <w:t>escopo</w:t>
+      </w:r>
       <w:proofErr w:type="gramEnd"/>
       <w:r>
         <w:rPr>
@@ -800,7 +859,7 @@
           <w:sz w:val="24"/>
           <w:szCs w:val="24"/>
         </w:rPr>
-        <w:t>escopo_servicos</w:t>
+        <w:t>_servicos</w:t>
       </w:r>
       <w:proofErr w:type="spellEnd"/>
       <w:r>
@@ -809,53 +868,241 @@
           <w:sz w:val="24"/>
           <w:szCs w:val="24"/>
         </w:rPr>
-        <w:t xml:space="preserve">  }}</w:t>
-      </w:r>
-      <w:r>
-        <w:rPr>
-          <w:rFonts w:ascii="Abel" w:hAnsi="Abel"/>
-          <w:sz w:val="24"/>
-          <w:szCs w:val="24"/>
-        </w:rPr>
-        <w:br/>
-      </w:r>
-      <w:r>
-        <w:rPr>
-          <w:rFonts w:ascii="Abel" w:hAnsi="Abel"/>
-          <w:sz w:val="24"/>
-          <w:szCs w:val="24"/>
-        </w:rPr>
-        <w:br/>
+        <w:t xml:space="preserve"> }}</w:t>
       </w:r>
     </w:p>
     <w:p>
       <w:pPr>
-        <w:rPr>
-          <w:rFonts w:ascii="Abel" w:hAnsi="Abel"/>
-          <w:sz w:val="24"/>
-          <w:szCs w:val="24"/>
-        </w:rPr>
-      </w:pPr>
-      <w:r>
-        <w:rPr>
-          <w:rFonts w:ascii="Abel" w:hAnsi="Abel"/>
-          <w:sz w:val="24"/>
-          <w:szCs w:val="24"/>
-        </w:rPr>
-        <w:br w:type="page"/>
-      </w:r>
+        <w:pStyle w:val="PargrafodaLista"/>
+        <w:spacing w:line="285" w:lineRule="atLeast"/>
+        <w:ind w:left="708"/>
+        <w:rPr>
+          <w:rFonts w:ascii="Abel" w:hAnsi="Abel"/>
+          <w:sz w:val="24"/>
+          <w:szCs w:val="24"/>
+        </w:rPr>
+      </w:pPr>
     </w:p>
     <w:p>
       <w:pPr>
         <w:pStyle w:val="PargrafodaLista"/>
         <w:spacing w:line="285" w:lineRule="atLeast"/>
-        <w:ind w:left="1065"/>
-        <w:rPr>
-          <w:rFonts w:ascii="Abel" w:hAnsi="Abel"/>
-          <w:sz w:val="24"/>
-          <w:szCs w:val="24"/>
-        </w:rPr>
-      </w:pPr>
+        <w:ind w:left="708"/>
+        <w:rPr>
+          <w:rFonts w:ascii="Abel" w:hAnsi="Abel"/>
+          <w:sz w:val="24"/>
+          <w:szCs w:val="24"/>
+        </w:rPr>
+      </w:pPr>
+    </w:p>
+    <w:p>
+      <w:pPr>
+        <w:pStyle w:val="PargrafodaLista"/>
+        <w:spacing w:line="285" w:lineRule="atLeast"/>
+        <w:ind w:left="708"/>
+        <w:rPr>
+          <w:rFonts w:ascii="Abel" w:hAnsi="Abel"/>
+          <w:sz w:val="24"/>
+          <w:szCs w:val="24"/>
+        </w:rPr>
+      </w:pPr>
+    </w:p>
+    <w:p>
+      <w:pPr>
+        <w:pStyle w:val="PargrafodaLista"/>
+        <w:spacing w:line="285" w:lineRule="atLeast"/>
+        <w:ind w:left="708"/>
+        <w:rPr>
+          <w:rFonts w:ascii="Abel" w:hAnsi="Abel"/>
+          <w:sz w:val="24"/>
+          <w:szCs w:val="24"/>
+        </w:rPr>
+      </w:pPr>
+    </w:p>
+    <w:p>
+      <w:pPr>
+        <w:pStyle w:val="PargrafodaLista"/>
+        <w:spacing w:line="285" w:lineRule="atLeast"/>
+        <w:ind w:left="708"/>
+        <w:rPr>
+          <w:rFonts w:ascii="Abel" w:hAnsi="Abel"/>
+          <w:sz w:val="24"/>
+          <w:szCs w:val="24"/>
+        </w:rPr>
+      </w:pPr>
+    </w:p>
+    <w:p>
+      <w:pPr>
+        <w:pStyle w:val="PargrafodaLista"/>
+        <w:spacing w:line="285" w:lineRule="atLeast"/>
+        <w:ind w:left="708"/>
+        <w:rPr>
+          <w:rFonts w:ascii="Abel" w:hAnsi="Abel"/>
+          <w:sz w:val="24"/>
+          <w:szCs w:val="24"/>
+        </w:rPr>
+      </w:pPr>
+    </w:p>
+    <w:p>
+      <w:pPr>
+        <w:pStyle w:val="PargrafodaLista"/>
+        <w:spacing w:line="285" w:lineRule="atLeast"/>
+        <w:ind w:left="708"/>
+        <w:rPr>
+          <w:rFonts w:ascii="Abel" w:hAnsi="Abel"/>
+          <w:sz w:val="24"/>
+          <w:szCs w:val="24"/>
+        </w:rPr>
+      </w:pPr>
+    </w:p>
+    <w:p>
+      <w:pPr>
+        <w:pStyle w:val="PargrafodaLista"/>
+        <w:spacing w:line="285" w:lineRule="atLeast"/>
+        <w:ind w:left="708"/>
+        <w:rPr>
+          <w:rFonts w:ascii="Abel" w:hAnsi="Abel"/>
+          <w:sz w:val="24"/>
+          <w:szCs w:val="24"/>
+        </w:rPr>
+      </w:pPr>
+    </w:p>
+    <w:p>
+      <w:pPr>
+        <w:pStyle w:val="PargrafodaLista"/>
+        <w:spacing w:line="285" w:lineRule="atLeast"/>
+        <w:ind w:left="708"/>
+        <w:rPr>
+          <w:rFonts w:ascii="Abel" w:hAnsi="Abel"/>
+          <w:sz w:val="24"/>
+          <w:szCs w:val="24"/>
+        </w:rPr>
+      </w:pPr>
+    </w:p>
+    <w:p>
+      <w:pPr>
+        <w:pStyle w:val="PargrafodaLista"/>
+        <w:spacing w:line="285" w:lineRule="atLeast"/>
+        <w:ind w:left="708"/>
+        <w:rPr>
+          <w:rFonts w:ascii="Abel" w:hAnsi="Abel"/>
+          <w:sz w:val="24"/>
+          <w:szCs w:val="24"/>
+        </w:rPr>
+      </w:pPr>
+    </w:p>
+    <w:p>
+      <w:pPr>
+        <w:pStyle w:val="PargrafodaLista"/>
+        <w:spacing w:line="285" w:lineRule="atLeast"/>
+        <w:ind w:left="708"/>
+        <w:rPr>
+          <w:rFonts w:ascii="Abel" w:hAnsi="Abel"/>
+          <w:sz w:val="24"/>
+          <w:szCs w:val="24"/>
+        </w:rPr>
+      </w:pPr>
+    </w:p>
+    <w:p>
+      <w:pPr>
+        <w:pStyle w:val="PargrafodaLista"/>
+        <w:spacing w:line="285" w:lineRule="atLeast"/>
+        <w:ind w:left="708"/>
+        <w:rPr>
+          <w:rFonts w:ascii="Abel" w:hAnsi="Abel"/>
+          <w:sz w:val="24"/>
+          <w:szCs w:val="24"/>
+        </w:rPr>
+      </w:pPr>
+    </w:p>
+    <w:p>
+      <w:pPr>
+        <w:pStyle w:val="PargrafodaLista"/>
+        <w:spacing w:line="285" w:lineRule="atLeast"/>
+        <w:ind w:left="708"/>
+        <w:rPr>
+          <w:rFonts w:ascii="Abel" w:hAnsi="Abel"/>
+          <w:sz w:val="24"/>
+          <w:szCs w:val="24"/>
+        </w:rPr>
+      </w:pPr>
+    </w:p>
+    <w:p>
+      <w:pPr>
+        <w:pStyle w:val="PargrafodaLista"/>
+        <w:spacing w:line="285" w:lineRule="atLeast"/>
+        <w:ind w:left="708"/>
+        <w:rPr>
+          <w:rFonts w:ascii="Abel" w:hAnsi="Abel"/>
+          <w:sz w:val="24"/>
+          <w:szCs w:val="24"/>
+        </w:rPr>
+      </w:pPr>
+    </w:p>
+    <w:p>
+      <w:pPr>
+        <w:pStyle w:val="PargrafodaLista"/>
+        <w:spacing w:line="285" w:lineRule="atLeast"/>
+        <w:ind w:left="708"/>
+        <w:rPr>
+          <w:rFonts w:ascii="Abel" w:hAnsi="Abel"/>
+          <w:sz w:val="24"/>
+          <w:szCs w:val="24"/>
+        </w:rPr>
+      </w:pPr>
+    </w:p>
+    <w:p>
+      <w:pPr>
+        <w:pStyle w:val="PargrafodaLista"/>
+        <w:spacing w:line="285" w:lineRule="atLeast"/>
+        <w:ind w:left="708"/>
+        <w:rPr>
+          <w:rFonts w:ascii="Abel" w:hAnsi="Abel"/>
+          <w:sz w:val="24"/>
+          <w:szCs w:val="24"/>
+        </w:rPr>
+      </w:pPr>
+    </w:p>
+    <w:p>
+      <w:pPr>
+        <w:pStyle w:val="PargrafodaLista"/>
+        <w:spacing w:line="285" w:lineRule="atLeast"/>
+        <w:ind w:left="708"/>
+        <w:rPr>
+          <w:rFonts w:ascii="Abel" w:hAnsi="Abel"/>
+          <w:sz w:val="24"/>
+          <w:szCs w:val="24"/>
+        </w:rPr>
+      </w:pPr>
+      <w:r>
+        <w:rPr>
+          <w:rFonts w:ascii="Abel" w:hAnsi="Abel"/>
+          <w:sz w:val="24"/>
+          <w:szCs w:val="24"/>
+        </w:rPr>
+        <w:br/>
+      </w:r>
+    </w:p>
+    <w:p>
+      <w:pPr>
+        <w:pStyle w:val="PargrafodaLista"/>
+        <w:spacing w:line="285" w:lineRule="atLeast"/>
+        <w:ind w:left="708"/>
+        <w:rPr>
+          <w:rFonts w:ascii="Abel" w:hAnsi="Abel"/>
+          <w:sz w:val="24"/>
+          <w:szCs w:val="24"/>
+        </w:rPr>
+      </w:pPr>
+      <w:r>
+        <w:rPr>
+          <w:rFonts w:ascii="Abel" w:hAnsi="Abel"/>
+          <w:sz w:val="24"/>
+          <w:szCs w:val="24"/>
+        </w:rPr>
+        <w:lastRenderedPageBreak/>
+        <w:br/>
+      </w:r>
     </w:p>
     <w:p>
       <w:pPr>
@@ -908,7 +1155,6 @@
           <w:szCs w:val="24"/>
         </w:rPr>
       </w:pPr>
-      <w:proofErr w:type="gramStart"/>
       <w:r>
         <w:rPr>
           <w:rFonts w:ascii="Abel" w:hAnsi="Abel"/>
@@ -932,9 +1178,9 @@
           <w:sz w:val="24"/>
           <w:szCs w:val="24"/>
         </w:rPr>
-        <w:t>categoria</w:t>
-      </w:r>
-      <w:proofErr w:type="gramEnd"/>
+        <w:t>categoria.nome</w:t>
+      </w:r>
+      <w:proofErr w:type="spellEnd"/>
       <w:r>
         <w:rPr>
           <w:rFonts w:ascii="Abel" w:hAnsi="Abel"/>
@@ -945,9 +1191,212 @@
           <w:sz w:val="24"/>
           <w:szCs w:val="24"/>
         </w:rPr>
-        <w:t>.nome|upper</w:t>
+        <w:t xml:space="preserve"> }}</w:t>
+      </w:r>
+    </w:p>
+    <w:p>
+      <w:pPr>
+        <w:pStyle w:val="PargrafodaLista"/>
+        <w:spacing w:line="285" w:lineRule="atLeast"/>
+        <w:ind w:left="0"/>
+        <w:rPr>
+          <w:rFonts w:ascii="Abel" w:hAnsi="Abel"/>
+          <w:sz w:val="24"/>
+          <w:szCs w:val="24"/>
+        </w:rPr>
+      </w:pPr>
+      <w:r>
+        <w:rPr>
+          <w:rFonts w:ascii="Abel" w:hAnsi="Abel"/>
+          <w:sz w:val="24"/>
+          <w:szCs w:val="24"/>
+        </w:rPr>
+        <w:t xml:space="preserve">{% for item in </w:t>
+      </w:r>
+      <w:proofErr w:type="spellStart"/>
+      <w:proofErr w:type="gramStart"/>
+      <w:r>
+        <w:rPr>
+          <w:rFonts w:ascii="Abel" w:hAnsi="Abel"/>
+          <w:sz w:val="24"/>
+          <w:szCs w:val="24"/>
+        </w:rPr>
+        <w:t>categoria.itens</w:t>
       </w:r>
       <w:proofErr w:type="spellEnd"/>
+      <w:proofErr w:type="gramEnd"/>
+      <w:r>
+        <w:rPr>
+          <w:rFonts w:ascii="Abel" w:hAnsi="Abel"/>
+          <w:sz w:val="24"/>
+          <w:szCs w:val="24"/>
+        </w:rPr>
+        <w:t xml:space="preserve"> -%}</w:t>
+      </w:r>
+    </w:p>
+    <w:p>
+      <w:pPr>
+        <w:pStyle w:val="PargrafodaLista"/>
+        <w:spacing w:line="285" w:lineRule="atLeast"/>
+        <w:ind w:left="0"/>
+        <w:rPr>
+          <w:rFonts w:ascii="Abel" w:hAnsi="Abel"/>
+          <w:sz w:val="24"/>
+          <w:szCs w:val="24"/>
+        </w:rPr>
+      </w:pPr>
+      <w:proofErr w:type="gramStart"/>
+      <w:r>
+        <w:rPr>
+          <w:rFonts w:ascii="Abel" w:hAnsi="Abel"/>
+          <w:sz w:val="24"/>
+          <w:szCs w:val="24"/>
+        </w:rPr>
+        <w:t>{{ item</w:t>
+      </w:r>
+      <w:proofErr w:type="gramEnd"/>
+      <w:r>
+        <w:rPr>
+          <w:rFonts w:ascii="Abel" w:hAnsi="Abel"/>
+          <w:sz w:val="24"/>
+          <w:szCs w:val="24"/>
+        </w:rPr>
+        <w:t xml:space="preserve"> }}</w:t>
+      </w:r>
+    </w:p>
+    <w:p>
+      <w:pPr>
+        <w:pStyle w:val="PargrafodaLista"/>
+        <w:spacing w:line="285" w:lineRule="atLeast"/>
+        <w:ind w:left="0"/>
+        <w:rPr>
+          <w:rFonts w:ascii="Abel" w:hAnsi="Abel"/>
+          <w:sz w:val="24"/>
+          <w:szCs w:val="24"/>
+        </w:rPr>
+      </w:pPr>
+      <w:r>
+        <w:rPr>
+          <w:rFonts w:ascii="Abel" w:hAnsi="Abel"/>
+          <w:sz w:val="24"/>
+          <w:szCs w:val="24"/>
+        </w:rPr>
+        <w:t xml:space="preserve">{% </w:t>
+      </w:r>
+      <w:proofErr w:type="spellStart"/>
+      <w:r>
+        <w:rPr>
+          <w:rFonts w:ascii="Abel" w:hAnsi="Abel"/>
+          <w:sz w:val="24"/>
+          <w:szCs w:val="24"/>
+        </w:rPr>
+        <w:t>endfor</w:t>
+      </w:r>
+      <w:proofErr w:type="spellEnd"/>
+      <w:r>
+        <w:rPr>
+          <w:rFonts w:ascii="Abel" w:hAnsi="Abel"/>
+          <w:sz w:val="24"/>
+          <w:szCs w:val="24"/>
+        </w:rPr>
+        <w:t xml:space="preserve"> %}</w:t>
+      </w:r>
+    </w:p>
+    <w:p>
+      <w:pPr>
+        <w:spacing w:line="285" w:lineRule="atLeast"/>
+        <w:rPr>
+          <w:rFonts w:ascii="Abel" w:hAnsi="Abel"/>
+          <w:sz w:val="24"/>
+          <w:szCs w:val="24"/>
+        </w:rPr>
+      </w:pPr>
+      <w:r>
+        <w:rPr>
+          <w:rFonts w:ascii="Abel" w:hAnsi="Abel"/>
+          <w:sz w:val="24"/>
+          <w:szCs w:val="24"/>
+        </w:rPr>
+        <w:t xml:space="preserve">{% </w:t>
+      </w:r>
+      <w:proofErr w:type="spellStart"/>
+      <w:r>
+        <w:rPr>
+          <w:rFonts w:ascii="Abel" w:hAnsi="Abel"/>
+          <w:sz w:val="24"/>
+          <w:szCs w:val="24"/>
+        </w:rPr>
+        <w:t>endfor</w:t>
+      </w:r>
+      <w:proofErr w:type="spellEnd"/>
+      <w:r>
+        <w:rPr>
+          <w:rFonts w:ascii="Abel" w:hAnsi="Abel"/>
+          <w:sz w:val="24"/>
+          <w:szCs w:val="24"/>
+        </w:rPr>
+        <w:t xml:space="preserve"> %}</w:t>
+      </w:r>
+    </w:p>
+    <w:p>
+      <w:pPr>
+        <w:pStyle w:val="PargrafodaLista"/>
+        <w:spacing w:line="285" w:lineRule="atLeast"/>
+        <w:ind w:left="0"/>
+        <w:rPr>
+          <w:rFonts w:ascii="Abel" w:hAnsi="Abel"/>
+          <w:sz w:val="24"/>
+          <w:szCs w:val="24"/>
+        </w:rPr>
+      </w:pPr>
+    </w:p>
+    <w:p>
+      <w:pPr>
+        <w:pStyle w:val="PargrafodaLista"/>
+        <w:spacing w:line="285" w:lineRule="atLeast"/>
+        <w:ind w:left="0"/>
+        <w:rPr>
+          <w:rFonts w:ascii="Abel" w:hAnsi="Abel"/>
+          <w:sz w:val="24"/>
+          <w:szCs w:val="24"/>
+        </w:rPr>
+      </w:pPr>
+      <w:r>
+        <w:rPr>
+          <w:rFonts w:ascii="Abel" w:hAnsi="Abel"/>
+          <w:sz w:val="24"/>
+          <w:szCs w:val="24"/>
+        </w:rPr>
+        <w:t xml:space="preserve">{% </w:t>
+      </w:r>
+      <w:proofErr w:type="spellStart"/>
+      <w:r>
+        <w:rPr>
+          <w:rFonts w:ascii="Abel" w:hAnsi="Abel"/>
+          <w:sz w:val="24"/>
+          <w:szCs w:val="24"/>
+        </w:rPr>
+        <w:t>if</w:t>
+      </w:r>
+      <w:proofErr w:type="spellEnd"/>
+      <w:r>
+        <w:rPr>
+          <w:rFonts w:ascii="Abel" w:hAnsi="Abel"/>
+          <w:sz w:val="24"/>
+          <w:szCs w:val="24"/>
+        </w:rPr>
+        <w:t xml:space="preserve"> adicionais %}</w:t>
+      </w:r>
+    </w:p>
+    <w:p>
+      <w:pPr>
+        <w:spacing w:line="285" w:lineRule="atLeast"/>
+        <w:rPr>
+          <w:rFonts w:ascii="Abel" w:hAnsi="Abel"/>
+          <w:sz w:val="24"/>
+          <w:szCs w:val="24"/>
+        </w:rPr>
+      </w:pPr>
       <w:r>
         <w:rPr>
           <w:rFonts w:ascii="Abel" w:hAnsi="Abel"/>
@@ -958,213 +1407,9 @@
           <w:sz w:val="24"/>
           <w:szCs w:val="24"/>
         </w:rPr>
-        <w:t xml:space="preserve"> }}</w:t>
-      </w:r>
-    </w:p>
-    <w:p>
-      <w:pPr>
-        <w:pStyle w:val="PargrafodaLista"/>
-        <w:spacing w:line="285" w:lineRule="atLeast"/>
-        <w:ind w:left="1065"/>
-        <w:rPr>
-          <w:rFonts w:ascii="Abel" w:hAnsi="Abel"/>
-          <w:sz w:val="24"/>
-          <w:szCs w:val="24"/>
-        </w:rPr>
-      </w:pPr>
-      <w:r>
-        <w:rPr>
-          <w:rFonts w:ascii="Abel" w:hAnsi="Abel"/>
-          <w:sz w:val="24"/>
-          <w:szCs w:val="24"/>
-        </w:rPr>
-        <w:t xml:space="preserve">{% for item in </w:t>
-      </w:r>
-      <w:proofErr w:type="spellStart"/>
+        <w:t xml:space="preserve">    ADICIONAIS</w:t>
+      </w:r>
       <w:proofErr w:type="gramStart"/>
-      <w:r>
-        <w:rPr>
-          <w:rFonts w:ascii="Abel" w:hAnsi="Abel"/>
-          <w:sz w:val="24"/>
-          <w:szCs w:val="24"/>
-        </w:rPr>
-        <w:t>categoria.itens</w:t>
-      </w:r>
-      <w:proofErr w:type="spellEnd"/>
-      <w:proofErr w:type="gramEnd"/>
-      <w:r>
-        <w:rPr>
-          <w:rFonts w:ascii="Abel" w:hAnsi="Abel"/>
-          <w:sz w:val="24"/>
-          <w:szCs w:val="24"/>
-        </w:rPr>
-        <w:t xml:space="preserve"> -%}</w:t>
-      </w:r>
-    </w:p>
-    <w:p>
-      <w:pPr>
-        <w:pStyle w:val="PargrafodaLista"/>
-        <w:spacing w:line="285" w:lineRule="atLeast"/>
-        <w:ind w:left="1065"/>
-        <w:rPr>
-          <w:rFonts w:ascii="Abel" w:hAnsi="Abel"/>
-          <w:sz w:val="24"/>
-          <w:szCs w:val="24"/>
-        </w:rPr>
-      </w:pPr>
-      <w:proofErr w:type="gramStart"/>
-      <w:r>
-        <w:rPr>
-          <w:rFonts w:ascii="Abel" w:hAnsi="Abel"/>
-          <w:sz w:val="24"/>
-          <w:szCs w:val="24"/>
-        </w:rPr>
-        <w:t>{{ item</w:t>
-      </w:r>
-      <w:proofErr w:type="gramEnd"/>
-      <w:r>
-        <w:rPr>
-          <w:rFonts w:ascii="Abel" w:hAnsi="Abel"/>
-          <w:sz w:val="24"/>
-          <w:szCs w:val="24"/>
-        </w:rPr>
-        <w:t xml:space="preserve"> }}</w:t>
-      </w:r>
-    </w:p>
-    <w:p>
-      <w:pPr>
-        <w:pStyle w:val="PargrafodaLista"/>
-        <w:spacing w:line="285" w:lineRule="atLeast"/>
-        <w:ind w:left="1065"/>
-        <w:rPr>
-          <w:rFonts w:ascii="Abel" w:hAnsi="Abel"/>
-          <w:sz w:val="24"/>
-          <w:szCs w:val="24"/>
-        </w:rPr>
-      </w:pPr>
-      <w:r>
-        <w:rPr>
-          <w:rFonts w:ascii="Abel" w:hAnsi="Abel"/>
-          <w:sz w:val="24"/>
-          <w:szCs w:val="24"/>
-        </w:rPr>
-        <w:t xml:space="preserve">{% </w:t>
-      </w:r>
-      <w:proofErr w:type="spellStart"/>
-      <w:r>
-        <w:rPr>
-          <w:rFonts w:ascii="Abel" w:hAnsi="Abel"/>
-          <w:sz w:val="24"/>
-          <w:szCs w:val="24"/>
-        </w:rPr>
-        <w:t>endfor</w:t>
-      </w:r>
-      <w:proofErr w:type="spellEnd"/>
-      <w:r>
-        <w:rPr>
-          <w:rFonts w:ascii="Abel" w:hAnsi="Abel"/>
-          <w:sz w:val="24"/>
-          <w:szCs w:val="24"/>
-        </w:rPr>
-        <w:t xml:space="preserve"> %}</w:t>
-      </w:r>
-    </w:p>
-    <w:p>
-      <w:pPr>
-        <w:spacing w:line="285" w:lineRule="atLeast"/>
-        <w:ind w:left="1065"/>
-        <w:rPr>
-          <w:rFonts w:ascii="Abel" w:hAnsi="Abel"/>
-          <w:sz w:val="24"/>
-          <w:szCs w:val="24"/>
-        </w:rPr>
-      </w:pPr>
-      <w:r>
-        <w:rPr>
-          <w:rFonts w:ascii="Abel" w:hAnsi="Abel"/>
-          <w:sz w:val="24"/>
-          <w:szCs w:val="24"/>
-        </w:rPr>
-        <w:t xml:space="preserve">{% </w:t>
-      </w:r>
-      <w:proofErr w:type="spellStart"/>
-      <w:r>
-        <w:rPr>
-          <w:rFonts w:ascii="Abel" w:hAnsi="Abel"/>
-          <w:sz w:val="24"/>
-          <w:szCs w:val="24"/>
-        </w:rPr>
-        <w:t>endfor</w:t>
-      </w:r>
-      <w:proofErr w:type="spellEnd"/>
-      <w:r>
-        <w:rPr>
-          <w:rFonts w:ascii="Abel" w:hAnsi="Abel"/>
-          <w:sz w:val="24"/>
-          <w:szCs w:val="24"/>
-        </w:rPr>
-        <w:t xml:space="preserve"> %}</w:t>
-      </w:r>
-    </w:p>
-    <w:p>
-      <w:pPr>
-        <w:pStyle w:val="PargrafodaLista"/>
-        <w:spacing w:line="285" w:lineRule="atLeast"/>
-        <w:ind w:left="1065"/>
-        <w:rPr>
-          <w:rFonts w:ascii="Abel" w:hAnsi="Abel"/>
-          <w:sz w:val="24"/>
-          <w:szCs w:val="24"/>
-        </w:rPr>
-      </w:pPr>
-    </w:p>
-    <w:p>
-      <w:pPr>
-        <w:pStyle w:val="PargrafodaLista"/>
-        <w:spacing w:line="285" w:lineRule="atLeast"/>
-        <w:ind w:left="1065"/>
-        <w:rPr>
-          <w:rFonts w:ascii="Abel" w:hAnsi="Abel"/>
-          <w:sz w:val="24"/>
-          <w:szCs w:val="24"/>
-        </w:rPr>
-      </w:pPr>
-      <w:r>
-        <w:rPr>
-          <w:rFonts w:ascii="Abel" w:hAnsi="Abel"/>
-          <w:sz w:val="24"/>
-          <w:szCs w:val="24"/>
-        </w:rPr>
-        <w:t xml:space="preserve">{% </w:t>
-      </w:r>
-      <w:proofErr w:type="spellStart"/>
-      <w:r>
-        <w:rPr>
-          <w:rFonts w:ascii="Abel" w:hAnsi="Abel"/>
-          <w:sz w:val="24"/>
-          <w:szCs w:val="24"/>
-        </w:rPr>
-        <w:t>if</w:t>
-      </w:r>
-      <w:proofErr w:type="spellEnd"/>
-      <w:r>
-        <w:rPr>
-          <w:rFonts w:ascii="Abel" w:hAnsi="Abel"/>
-          <w:sz w:val="24"/>
-          <w:szCs w:val="24"/>
-        </w:rPr>
-        <w:t xml:space="preserve"> adicionais %}</w:t>
-      </w:r>
-    </w:p>
-    <w:p>
-      <w:pPr>
-        <w:spacing w:line="285" w:lineRule="atLeast"/>
-        <w:rPr>
-          <w:rFonts w:ascii="Abel" w:hAnsi="Abel"/>
-          <w:sz w:val="24"/>
-          <w:szCs w:val="24"/>
-        </w:rPr>
-      </w:pPr>
       <w:r>
         <w:rPr>
           <w:rFonts w:ascii="Abel" w:hAnsi="Abel"/>
@@ -1175,10 +1420,173 @@
           <w:sz w:val="24"/>
           <w:szCs w:val="24"/>
         </w:rPr>
-        <w:t xml:space="preserve">    ADICIONAIS</w:t>
-      </w:r>
+        <w:t>:</w:t>
+      </w:r>
+      <w:r>
+        <w:rPr>
+          <w:rFonts w:ascii="Abel" w:hAnsi="Abel"/>
+          <w:sz w:val="24"/>
+          <w:szCs w:val="24"/>
+        </w:rPr>
+        <w:t>{</w:t>
+      </w:r>
+      <w:proofErr w:type="gramEnd"/>
+      <w:r>
+        <w:rPr>
+          <w:rFonts w:ascii="Abel" w:hAnsi="Abel"/>
+          <w:sz w:val="24"/>
+          <w:szCs w:val="24"/>
+        </w:rPr>
+        <w:t>% for adicional in adicionais %}</w:t>
+      </w:r>
+    </w:p>
+    <w:p>
+      <w:pPr>
+        <w:pStyle w:val="PargrafodaLista"/>
+        <w:spacing w:line="285" w:lineRule="atLeast"/>
+        <w:ind w:left="0"/>
+        <w:rPr>
+          <w:rFonts w:ascii="Abel" w:hAnsi="Abel"/>
+          <w:sz w:val="24"/>
+          <w:szCs w:val="24"/>
+        </w:rPr>
+      </w:pPr>
       <w:proofErr w:type="gramStart"/>
       <w:r>
+        <w:rPr>
+          <w:rFonts w:ascii="Abel" w:hAnsi="Abel"/>
+          <w:sz w:val="24"/>
+          <w:szCs w:val="24"/>
+        </w:rPr>
+        <w:t>{{ adicional</w:t>
+      </w:r>
+      <w:proofErr w:type="gramEnd"/>
+      <w:r>
+        <w:rPr>
+          <w:rFonts w:ascii="Abel" w:hAnsi="Abel"/>
+          <w:sz w:val="24"/>
+          <w:szCs w:val="24"/>
+        </w:rPr>
+        <w:t xml:space="preserve"> }}</w:t>
+      </w:r>
+    </w:p>
+    <w:p>
+      <w:pPr>
+        <w:pStyle w:val="PargrafodaLista"/>
+        <w:spacing w:line="285" w:lineRule="atLeast"/>
+        <w:ind w:left="0"/>
+        <w:rPr>
+          <w:rFonts w:ascii="Abel" w:hAnsi="Abel"/>
+          <w:sz w:val="24"/>
+          <w:szCs w:val="24"/>
+        </w:rPr>
+      </w:pPr>
+      <w:r>
+        <w:rPr>
+          <w:rFonts w:ascii="Abel" w:hAnsi="Abel"/>
+          <w:sz w:val="24"/>
+          <w:szCs w:val="24"/>
+        </w:rPr>
+        <w:t xml:space="preserve">{% </w:t>
+      </w:r>
+      <w:proofErr w:type="spellStart"/>
+      <w:r>
+        <w:rPr>
+          <w:rFonts w:ascii="Abel" w:hAnsi="Abel"/>
+          <w:sz w:val="24"/>
+          <w:szCs w:val="24"/>
+        </w:rPr>
+        <w:t>endfor</w:t>
+      </w:r>
+      <w:proofErr w:type="spellEnd"/>
+      <w:r>
+        <w:rPr>
+          <w:rFonts w:ascii="Abel" w:hAnsi="Abel"/>
+          <w:sz w:val="24"/>
+          <w:szCs w:val="24"/>
+        </w:rPr>
+        <w:t xml:space="preserve"> %}</w:t>
+      </w:r>
+    </w:p>
+    <w:p>
+      <w:pPr>
+        <w:pStyle w:val="PargrafodaLista"/>
+        <w:spacing w:line="285" w:lineRule="atLeast"/>
+        <w:ind w:left="0"/>
+        <w:rPr>
+          <w:rFonts w:ascii="Abel" w:hAnsi="Abel"/>
+          <w:sz w:val="24"/>
+          <w:szCs w:val="24"/>
+        </w:rPr>
+      </w:pPr>
+      <w:r>
+        <w:rPr>
+          <w:rFonts w:ascii="Abel" w:hAnsi="Abel"/>
+          <w:sz w:val="24"/>
+          <w:szCs w:val="24"/>
+        </w:rPr>
+        <w:t xml:space="preserve">{% </w:t>
+      </w:r>
+      <w:proofErr w:type="spellStart"/>
+      <w:r>
+        <w:rPr>
+          <w:rFonts w:ascii="Abel" w:hAnsi="Abel"/>
+          <w:sz w:val="24"/>
+          <w:szCs w:val="24"/>
+        </w:rPr>
+        <w:t>endif</w:t>
+      </w:r>
+      <w:proofErr w:type="spellEnd"/>
+      <w:r>
+        <w:rPr>
+          <w:rFonts w:ascii="Abel" w:hAnsi="Abel"/>
+          <w:sz w:val="24"/>
+          <w:szCs w:val="24"/>
+        </w:rPr>
+        <w:t xml:space="preserve"> %}</w:t>
+      </w:r>
+    </w:p>
+    <w:p>
+      <w:pPr>
+        <w:rPr>
+          <w:rFonts w:ascii="Abel" w:hAnsi="Abel"/>
+          <w:sz w:val="24"/>
+          <w:szCs w:val="24"/>
+        </w:rPr>
+      </w:pPr>
+      <w:r>
+        <w:rPr>
+          <w:rFonts w:ascii="Abel" w:hAnsi="Abel"/>
+          <w:sz w:val="24"/>
+          <w:szCs w:val="24"/>
+        </w:rPr>
+        <w:br w:type="page"/>
+      </w:r>
+    </w:p>
+    <w:p>
+      <w:pPr>
+        <w:pStyle w:val="PargrafodaLista"/>
+        <w:spacing w:line="285" w:lineRule="atLeast"/>
+        <w:ind w:left="1065"/>
+        <w:rPr>
+          <w:rFonts w:ascii="Abel" w:hAnsi="Abel"/>
+          <w:sz w:val="24"/>
+          <w:szCs w:val="24"/>
+        </w:rPr>
+      </w:pPr>
+    </w:p>
+    <w:p>
+      <w:pPr>
+        <w:pStyle w:val="PargrafodaLista"/>
+        <w:spacing w:line="285" w:lineRule="atLeast"/>
+        <w:ind w:left="1065"/>
+      </w:pPr>
+    </w:p>
+    <w:p>
+      <w:pPr>
+        <w:pStyle w:val="PargrafodaLista"/>
+        <w:spacing w:line="285" w:lineRule="atLeast"/>
+        <w:ind w:left="0"/>
         <w:rPr>
           <w:rFonts w:ascii="Abel" w:hAnsi="Abel"/>
           <w:b/>
@@ -1188,186 +1596,8 @@
           <w:sz w:val="24"/>
           <w:szCs w:val="24"/>
         </w:rPr>
-        <w:t>:</w:t>
-      </w:r>
-      <w:r>
-        <w:rPr>
-          <w:rFonts w:ascii="Abel" w:hAnsi="Abel"/>
-          <w:sz w:val="24"/>
-          <w:szCs w:val="24"/>
-        </w:rPr>
-        <w:t>{</w:t>
-      </w:r>
-      <w:proofErr w:type="gramEnd"/>
-      <w:r>
-        <w:rPr>
-          <w:rFonts w:ascii="Abel" w:hAnsi="Abel"/>
-          <w:sz w:val="24"/>
-          <w:szCs w:val="24"/>
-        </w:rPr>
-        <w:t>% for adicional in adicionais %}</w:t>
-      </w:r>
-    </w:p>
-    <w:p>
-      <w:pPr>
-        <w:pStyle w:val="PargrafodaLista"/>
-        <w:spacing w:line="285" w:lineRule="atLeast"/>
-        <w:ind w:left="1065"/>
-        <w:rPr>
-          <w:rFonts w:ascii="Abel" w:hAnsi="Abel"/>
-          <w:sz w:val="24"/>
-          <w:szCs w:val="24"/>
-        </w:rPr>
-      </w:pPr>
-      <w:proofErr w:type="gramStart"/>
-      <w:r>
-        <w:rPr>
-          <w:rFonts w:ascii="Abel" w:hAnsi="Abel"/>
-          <w:sz w:val="24"/>
-          <w:szCs w:val="24"/>
-        </w:rPr>
-        <w:t>{{ adicional</w:t>
-      </w:r>
-      <w:proofErr w:type="gramEnd"/>
-      <w:r>
-        <w:rPr>
-          <w:rFonts w:ascii="Abel" w:hAnsi="Abel"/>
-          <w:sz w:val="24"/>
-          <w:szCs w:val="24"/>
-        </w:rPr>
-        <w:t xml:space="preserve"> }}</w:t>
-      </w:r>
-    </w:p>
-    <w:p>
-      <w:pPr>
-        <w:pStyle w:val="PargrafodaLista"/>
-        <w:spacing w:line="285" w:lineRule="atLeast"/>
-        <w:ind w:left="1065"/>
-        <w:rPr>
-          <w:rFonts w:ascii="Abel" w:hAnsi="Abel"/>
-          <w:sz w:val="24"/>
-          <w:szCs w:val="24"/>
-        </w:rPr>
-      </w:pPr>
-      <w:r>
-        <w:rPr>
-          <w:rFonts w:ascii="Abel" w:hAnsi="Abel"/>
-          <w:sz w:val="24"/>
-          <w:szCs w:val="24"/>
-        </w:rPr>
-        <w:t xml:space="preserve">{% </w:t>
-      </w:r>
-      <w:proofErr w:type="spellStart"/>
-      <w:r>
-        <w:rPr>
-          <w:rFonts w:ascii="Abel" w:hAnsi="Abel"/>
-          <w:sz w:val="24"/>
-          <w:szCs w:val="24"/>
-        </w:rPr>
-        <w:t>endfor</w:t>
-      </w:r>
-      <w:proofErr w:type="spellEnd"/>
-      <w:r>
-        <w:rPr>
-          <w:rFonts w:ascii="Abel" w:hAnsi="Abel"/>
-          <w:sz w:val="24"/>
-          <w:szCs w:val="24"/>
-        </w:rPr>
-        <w:t xml:space="preserve"> %}</w:t>
-      </w:r>
-    </w:p>
-    <w:p>
-      <w:pPr>
-        <w:pStyle w:val="PargrafodaLista"/>
-        <w:spacing w:line="285" w:lineRule="atLeast"/>
-        <w:ind w:left="1065"/>
-        <w:rPr>
-          <w:rFonts w:ascii="Abel" w:hAnsi="Abel"/>
-          <w:sz w:val="24"/>
-          <w:szCs w:val="24"/>
-        </w:rPr>
-      </w:pPr>
-      <w:r>
-        <w:rPr>
-          <w:rFonts w:ascii="Abel" w:hAnsi="Abel"/>
-          <w:sz w:val="24"/>
-          <w:szCs w:val="24"/>
-        </w:rPr>
-        <w:t xml:space="preserve">{% </w:t>
-      </w:r>
-      <w:proofErr w:type="spellStart"/>
-      <w:r>
-        <w:rPr>
-          <w:rFonts w:ascii="Abel" w:hAnsi="Abel"/>
-          <w:sz w:val="24"/>
-          <w:szCs w:val="24"/>
-        </w:rPr>
-        <w:t>endif</w:t>
-      </w:r>
-      <w:proofErr w:type="spellEnd"/>
-      <w:r>
-        <w:rPr>
-          <w:rFonts w:ascii="Abel" w:hAnsi="Abel"/>
-          <w:sz w:val="24"/>
-          <w:szCs w:val="24"/>
-        </w:rPr>
-        <w:t xml:space="preserve"> %}</w:t>
-      </w:r>
-    </w:p>
-    <w:p>
-      <w:pPr>
-        <w:rPr>
-          <w:rFonts w:ascii="Abel" w:hAnsi="Abel"/>
-          <w:sz w:val="24"/>
-          <w:szCs w:val="24"/>
-        </w:rPr>
-      </w:pPr>
-      <w:r>
-        <w:rPr>
-          <w:rFonts w:ascii="Abel" w:hAnsi="Abel"/>
-          <w:sz w:val="24"/>
-          <w:szCs w:val="24"/>
-        </w:rPr>
-        <w:br w:type="page"/>
-      </w:r>
-    </w:p>
-    <w:p>
-      <w:pPr>
-        <w:pStyle w:val="PargrafodaLista"/>
-        <w:spacing w:line="285" w:lineRule="atLeast"/>
-        <w:ind w:left="1065"/>
-        <w:rPr>
-          <w:rFonts w:ascii="Abel" w:hAnsi="Abel"/>
-          <w:sz w:val="24"/>
-          <w:szCs w:val="24"/>
-        </w:rPr>
-      </w:pPr>
-    </w:p>
-    <w:p>
-      <w:pPr>
-        <w:pStyle w:val="PargrafodaLista"/>
-        <w:spacing w:line="285" w:lineRule="atLeast"/>
-        <w:ind w:left="1065"/>
-      </w:pPr>
-      <w:r>
-        <w:rPr>
-          <w:rFonts w:ascii="Abel" w:hAnsi="Abel"/>
-          <w:sz w:val="24"/>
-          <w:szCs w:val="24"/>
-        </w:rPr>
-        <w:br/>
-      </w:r>
-    </w:p>
-    <w:p>
-      <w:pPr>
-        <w:pStyle w:val="PargrafodaLista"/>
-        <w:spacing w:line="285" w:lineRule="atLeast"/>
-        <w:ind w:left="1065"/>
-      </w:pPr>
-    </w:p>
-    <w:p>
-      <w:pPr>
-        <w:spacing w:line="285" w:lineRule="atLeast"/>
+      </w:pPr>
+      <w:r>
         <w:rPr>
           <w:rFonts w:ascii="Abel" w:hAnsi="Abel"/>
           <w:b/>
@@ -1377,16 +1607,137 @@
           <w:sz w:val="24"/>
           <w:szCs w:val="24"/>
         </w:rPr>
-      </w:pPr>
-      <w:r>
-        <w:rPr>
-          <w:rFonts w:ascii="Abel" w:hAnsi="Abel"/>
-          <w:sz w:val="24"/>
-          <w:szCs w:val="24"/>
-        </w:rPr>
-        <w:br/>
-      </w:r>
-      <w:r>
+        <w:t xml:space="preserve">INVESTIMENTO </w:t>
+      </w:r>
+    </w:p>
+    <w:p>
+      <w:pPr>
+        <w:pStyle w:val="PargrafodaLista"/>
+        <w:spacing w:line="285" w:lineRule="atLeast"/>
+        <w:ind w:left="708"/>
+        <w:jc w:val="both"/>
+        <w:rPr>
+          <w:rFonts w:ascii="Abel" w:hAnsi="Abel"/>
+          <w:sz w:val="24"/>
+          <w:szCs w:val="24"/>
+        </w:rPr>
+      </w:pPr>
+      <w:r>
+        <w:rPr>
+          <w:rFonts w:ascii="Abel" w:hAnsi="Abel"/>
+          <w:sz w:val="24"/>
+          <w:szCs w:val="24"/>
+        </w:rPr>
+        <w:t xml:space="preserve">O valor para a execução desta proposta para </w:t>
+      </w:r>
+      <w:r>
+        <w:rPr>
+          <w:rFonts w:ascii="Abel" w:hAnsi="Abel"/>
+          <w:b/>
+          <w:bCs/>
+          <w:sz w:val="24"/>
+          <w:szCs w:val="24"/>
+        </w:rPr>
+        <w:t>{{</w:t>
+      </w:r>
+      <w:proofErr w:type="spellStart"/>
+      <w:r>
+        <w:rPr>
+          <w:rFonts w:ascii="Abel" w:hAnsi="Abel"/>
+          <w:b/>
+          <w:bCs/>
+          <w:sz w:val="24"/>
+          <w:szCs w:val="24"/>
+        </w:rPr>
+        <w:t>ano_atual</w:t>
+      </w:r>
+      <w:proofErr w:type="spellEnd"/>
+      <w:r>
+        <w:rPr>
+          <w:rFonts w:ascii="Abel" w:hAnsi="Abel"/>
+          <w:b/>
+          <w:bCs/>
+          <w:sz w:val="24"/>
+          <w:szCs w:val="24"/>
+        </w:rPr>
+        <w:t>}}</w:t>
+      </w:r>
+      <w:r>
+        <w:rPr>
+          <w:rFonts w:ascii="Abel" w:hAnsi="Abel"/>
+          <w:sz w:val="24"/>
+          <w:szCs w:val="24"/>
+        </w:rPr>
+        <w:t xml:space="preserve"> é de </w:t>
+      </w:r>
+      <w:r>
+        <w:rPr>
+          <w:rFonts w:ascii="Abel" w:hAnsi="Abel"/>
+          <w:b/>
+          <w:bCs/>
+          <w:sz w:val="24"/>
+          <w:szCs w:val="24"/>
+        </w:rPr>
+        <w:t>{{</w:t>
+      </w:r>
+      <w:proofErr w:type="spellStart"/>
+      <w:r>
+        <w:rPr>
+          <w:rFonts w:ascii="Abel" w:hAnsi="Abel"/>
+          <w:b/>
+          <w:bCs/>
+          <w:sz w:val="24"/>
+          <w:szCs w:val="24"/>
+        </w:rPr>
+        <w:t>valor_total</w:t>
+      </w:r>
+      <w:proofErr w:type="spellEnd"/>
+      <w:r>
+        <w:rPr>
+          <w:rFonts w:ascii="Abel" w:hAnsi="Abel"/>
+          <w:b/>
+          <w:bCs/>
+          <w:sz w:val="24"/>
+          <w:szCs w:val="24"/>
+        </w:rPr>
+        <w:t>}}</w:t>
+      </w:r>
+      <w:r>
+        <w:rPr>
+          <w:rFonts w:ascii="Abel" w:hAnsi="Abel"/>
+          <w:sz w:val="24"/>
+          <w:szCs w:val="24"/>
+        </w:rPr>
+        <w:t xml:space="preserve"> </w:t>
+      </w:r>
+      <w:r>
+        <w:rPr>
+          <w:rFonts w:ascii="Abel" w:hAnsi="Abel"/>
+          <w:sz w:val="24"/>
+          <w:szCs w:val="24"/>
+        </w:rPr>
+        <w:t>Incluso no valor todos os custos referentes honorários de funcionários e prestadores de serviços, impostos fiscais devidos que deverão ser recolhidos pela JA Promoções e Eventos, arcando inclusive com as eventuais sanções legais oriundas do não cumprimento dessas obrigações.</w:t>
+      </w:r>
+    </w:p>
+    <w:p>
+      <w:pPr>
+        <w:rPr>
+          <w:rFonts w:ascii="Abel" w:hAnsi="Abel"/>
+          <w:sz w:val="24"/>
+          <w:szCs w:val="24"/>
+        </w:rPr>
+      </w:pPr>
+      <w:r>
+        <w:rPr>
+          <w:rFonts w:ascii="Abel" w:hAnsi="Abel"/>
+          <w:sz w:val="24"/>
+          <w:szCs w:val="24"/>
+        </w:rPr>
+        <w:tab/>
+      </w:r>
+    </w:p>
+    <w:p>
+      <w:pPr>
         <w:rPr>
           <w:rFonts w:ascii="Abel" w:hAnsi="Abel"/>
           <w:b/>
@@ -1396,48 +1747,8 @@
           <w:sz w:val="24"/>
           <w:szCs w:val="24"/>
         </w:rPr>
-        <w:t xml:space="preserve">SUPORTE TÉCNICO </w:t>
-      </w:r>
-    </w:p>
-    <w:p>
-      <w:pPr>
-        <w:pStyle w:val="PargrafodaLista"/>
-        <w:spacing w:line="285" w:lineRule="atLeast"/>
-        <w:ind w:left="1065"/>
-        <w:jc w:val="both"/>
-        <w:rPr>
-          <w:rFonts w:ascii="Abel" w:hAnsi="Abel"/>
-          <w:sz w:val="24"/>
-          <w:szCs w:val="24"/>
-        </w:rPr>
-      </w:pPr>
-      <w:r>
-        <w:rPr>
-          <w:rFonts w:ascii="Abel" w:hAnsi="Abel"/>
-          <w:sz w:val="24"/>
-          <w:szCs w:val="24"/>
-        </w:rPr>
-        <w:t>Caso seja necessário suporte técnico para as impressoras, a diária adicional é de R$ XX.</w:t>
-      </w:r>
-    </w:p>
-    <w:p>
-      <w:pPr>
-        <w:pStyle w:val="PargrafodaLista"/>
-        <w:spacing w:line="285" w:lineRule="atLeast"/>
-        <w:ind w:left="1065"/>
-        <w:jc w:val="both"/>
-        <w:rPr>
-          <w:rFonts w:ascii="Abel" w:hAnsi="Abel"/>
-          <w:sz w:val="24"/>
-          <w:szCs w:val="24"/>
-        </w:rPr>
-      </w:pPr>
-    </w:p>
-    <w:p>
-      <w:pPr>
-        <w:pStyle w:val="PargrafodaLista"/>
-        <w:spacing w:line="285" w:lineRule="atLeast"/>
-        <w:ind w:left="0"/>
+      </w:pPr>
+      <w:r>
         <w:rPr>
           <w:rFonts w:ascii="Abel" w:hAnsi="Abel"/>
           <w:b/>
@@ -1447,176 +1758,14 @@
           <w:sz w:val="24"/>
           <w:szCs w:val="24"/>
         </w:rPr>
-      </w:pPr>
-      <w:r>
-        <w:rPr>
-          <w:rFonts w:ascii="Abel" w:hAnsi="Abel"/>
-          <w:b/>
-          <w:bCs/>
-          <w:i/>
-          <w:iCs/>
-          <w:sz w:val="24"/>
-          <w:szCs w:val="24"/>
-        </w:rPr>
-        <w:t xml:space="preserve">INVESTIMENTO </w:t>
+        <w:t>Forma de pagamento</w:t>
       </w:r>
     </w:p>
     <w:p>
       <w:pPr>
         <w:pStyle w:val="PargrafodaLista"/>
         <w:spacing w:line="285" w:lineRule="atLeast"/>
-        <w:ind w:left="1065"/>
-        <w:jc w:val="both"/>
-        <w:rPr>
-          <w:rFonts w:ascii="Abel" w:hAnsi="Abel"/>
-          <w:sz w:val="24"/>
-          <w:szCs w:val="24"/>
-        </w:rPr>
-      </w:pPr>
-      <w:r>
-        <w:rPr>
-          <w:rFonts w:ascii="Abel" w:hAnsi="Abel"/>
-          <w:sz w:val="24"/>
-          <w:szCs w:val="24"/>
-        </w:rPr>
-        <w:t xml:space="preserve">O valor para a execução desta proposta para </w:t>
-      </w:r>
-      <w:r>
-        <w:rPr>
-          <w:rFonts w:ascii="Abel" w:hAnsi="Abel"/>
-          <w:b/>
-          <w:bCs/>
-          <w:sz w:val="24"/>
-          <w:szCs w:val="24"/>
-        </w:rPr>
-        <w:t>{{</w:t>
-      </w:r>
-      <w:proofErr w:type="spellStart"/>
-      <w:r>
-        <w:rPr>
-          <w:rFonts w:ascii="Abel" w:hAnsi="Abel"/>
-          <w:b/>
-          <w:bCs/>
-          <w:sz w:val="24"/>
-          <w:szCs w:val="24"/>
-        </w:rPr>
-        <w:t>ano_atual</w:t>
-      </w:r>
-      <w:proofErr w:type="spellEnd"/>
-      <w:r>
-        <w:rPr>
-          <w:rFonts w:ascii="Abel" w:hAnsi="Abel"/>
-          <w:b/>
-          <w:bCs/>
-          <w:sz w:val="24"/>
-          <w:szCs w:val="24"/>
-        </w:rPr>
-        <w:t>}}</w:t>
-      </w:r>
-      <w:r>
-        <w:rPr>
-          <w:rFonts w:ascii="Abel" w:hAnsi="Abel"/>
-          <w:sz w:val="24"/>
-          <w:szCs w:val="24"/>
-        </w:rPr>
-        <w:t xml:space="preserve"> é de </w:t>
-      </w:r>
-      <w:r>
-        <w:rPr>
-          <w:rFonts w:ascii="Abel" w:hAnsi="Abel"/>
-          <w:b/>
-          <w:bCs/>
-          <w:sz w:val="24"/>
-          <w:szCs w:val="24"/>
-        </w:rPr>
-        <w:t>{{</w:t>
-      </w:r>
-      <w:proofErr w:type="spellStart"/>
-      <w:r>
-        <w:rPr>
-          <w:rFonts w:ascii="Abel" w:hAnsi="Abel"/>
-          <w:b/>
-          <w:bCs/>
-          <w:sz w:val="24"/>
-          <w:szCs w:val="24"/>
-        </w:rPr>
-        <w:t>valor_total</w:t>
-      </w:r>
-      <w:proofErr w:type="spellEnd"/>
-      <w:r>
-        <w:rPr>
-          <w:rFonts w:ascii="Abel" w:hAnsi="Abel"/>
-          <w:b/>
-          <w:bCs/>
-          <w:sz w:val="24"/>
-          <w:szCs w:val="24"/>
-        </w:rPr>
-        <w:t>}}</w:t>
-      </w:r>
-      <w:r>
-        <w:rPr>
-          <w:rFonts w:ascii="Abel" w:hAnsi="Abel"/>
-          <w:sz w:val="24"/>
-          <w:szCs w:val="24"/>
-        </w:rPr>
-        <w:t xml:space="preserve"> </w:t>
-      </w:r>
-      <w:r>
-        <w:rPr>
-          <w:rFonts w:ascii="Abel" w:hAnsi="Abel"/>
-          <w:sz w:val="24"/>
-          <w:szCs w:val="24"/>
-        </w:rPr>
-        <w:t>Incluso no valor todos os custos referentes honorários de funcionários e prestadores de serviços, impostos fiscais devidos que deverão ser recolhidos pela JA Promoções e Eventos, arcando inclusive com as eventuais sanções legais oriundas do não cumprimento dessas obrigações.</w:t>
-      </w:r>
-    </w:p>
-    <w:p>
-      <w:pPr>
-        <w:rPr>
-          <w:rFonts w:ascii="Abel" w:hAnsi="Abel"/>
-          <w:sz w:val="24"/>
-          <w:szCs w:val="24"/>
-        </w:rPr>
-      </w:pPr>
-      <w:r>
-        <w:rPr>
-          <w:rFonts w:ascii="Abel" w:hAnsi="Abel"/>
-          <w:sz w:val="24"/>
-          <w:szCs w:val="24"/>
-        </w:rPr>
-        <w:tab/>
-      </w:r>
-    </w:p>
-    <w:p>
-      <w:pPr>
-        <w:rPr>
-          <w:rFonts w:ascii="Abel" w:hAnsi="Abel"/>
-          <w:b/>
-          <w:bCs/>
-          <w:i/>
-          <w:iCs/>
-          <w:sz w:val="24"/>
-          <w:szCs w:val="24"/>
-        </w:rPr>
-      </w:pPr>
-      <w:r>
-        <w:rPr>
-          <w:rFonts w:ascii="Abel" w:hAnsi="Abel"/>
-          <w:b/>
-          <w:bCs/>
-          <w:i/>
-          <w:iCs/>
-          <w:sz w:val="24"/>
-          <w:szCs w:val="24"/>
-        </w:rPr>
-        <w:t>Forma de pagamento</w:t>
-      </w:r>
-    </w:p>
-    <w:p>
-      <w:pPr>
-        <w:pStyle w:val="PargrafodaLista"/>
-        <w:spacing w:line="285" w:lineRule="atLeast"/>
-        <w:ind w:left="1065"/>
+        <w:ind w:left="708"/>
         <w:jc w:val="both"/>
         <w:rPr>
           <w:rFonts w:ascii="Abel" w:hAnsi="Abel"/>
@@ -2272,9 +2421,9 @@
             </wp:inline>
           </w:drawing>
         </mc:Choice>
-        <mc:Fallback xmlns:oel="http://schemas.microsoft.com/office/2019/extlst" xmlns:w16du="http://schemas.microsoft.com/office/word/2023/wordml/word16du">
+        <mc:Fallback>
           <w:pict>
-            <v:group w14:anchorId="25E29B92" id="Gráfico 1" o:spid="_x0000_s1026" style="width:425.2pt;height:1.35pt;mso-position-horizontal-relative:char;mso-position-vertical-relative:line" coordsize="45021,172" o:gfxdata="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">
+            <v:group w14:anchorId="6166667D" id="Gráfico 1" o:spid="_x0000_s1026" style="width:425.2pt;height:1.35pt;mso-position-horizontal-relative:char;mso-position-vertical-relative:line" coordsize="45021,172" o:gfxdata="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">
               <v:shape id="Forma Livre: Forma 95161493" o:spid="_x0000_s1027" style="position:absolute;width:9004;height:172;visibility:visible;mso-wrap-style:square;v-text-anchor:middle" coordsize="900472,17257" o:gfxdata="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" path="m,l900473,r,17258l,17258,,xe" fillcolor="#e62d23" stroked="f" strokeweight="0">
                 <v:stroke joinstyle="miter"/>
                 <v:path arrowok="t" o:connecttype="custom" o:connectlocs="0,0;900473,0;900473,17258;0,17258" o:connectangles="0,0,0,0"/>

</xml_diff>

<commit_message>
Propostas | alteração e formtação das propostas geradas
</commit_message>
<xml_diff>
--- a/models/Proposta.docx
+++ b/models/Proposta.docx
@@ -1554,14 +1554,105 @@
           <w:szCs w:val="24"/>
         </w:rPr>
       </w:pPr>
-      <w:r>
-        <w:rPr>
-          <w:rFonts w:ascii="Abel" w:hAnsi="Abel"/>
-          <w:sz w:val="24"/>
-          <w:szCs w:val="24"/>
-        </w:rPr>
-        <w:br w:type="page"/>
-      </w:r>
+    </w:p>
+    <w:p>
+      <w:pPr>
+        <w:rPr>
+          <w:rFonts w:ascii="Abel" w:hAnsi="Abel"/>
+          <w:sz w:val="24"/>
+          <w:szCs w:val="24"/>
+        </w:rPr>
+      </w:pPr>
+    </w:p>
+    <w:p>
+      <w:pPr>
+        <w:rPr>
+          <w:rFonts w:ascii="Abel" w:hAnsi="Abel"/>
+          <w:sz w:val="24"/>
+          <w:szCs w:val="24"/>
+        </w:rPr>
+      </w:pPr>
+    </w:p>
+    <w:p>
+      <w:pPr>
+        <w:rPr>
+          <w:rFonts w:ascii="Abel" w:hAnsi="Abel"/>
+          <w:sz w:val="24"/>
+          <w:szCs w:val="24"/>
+        </w:rPr>
+      </w:pPr>
+    </w:p>
+    <w:p>
+      <w:pPr>
+        <w:rPr>
+          <w:rFonts w:ascii="Abel" w:hAnsi="Abel"/>
+          <w:sz w:val="24"/>
+          <w:szCs w:val="24"/>
+        </w:rPr>
+      </w:pPr>
+    </w:p>
+    <w:p>
+      <w:pPr>
+        <w:rPr>
+          <w:rFonts w:ascii="Abel" w:hAnsi="Abel"/>
+          <w:sz w:val="24"/>
+          <w:szCs w:val="24"/>
+        </w:rPr>
+      </w:pPr>
+    </w:p>
+    <w:p>
+      <w:pPr>
+        <w:rPr>
+          <w:rFonts w:ascii="Abel" w:hAnsi="Abel"/>
+          <w:sz w:val="24"/>
+          <w:szCs w:val="24"/>
+        </w:rPr>
+      </w:pPr>
+    </w:p>
+    <w:p>
+      <w:pPr>
+        <w:rPr>
+          <w:rFonts w:ascii="Abel" w:hAnsi="Abel"/>
+          <w:sz w:val="24"/>
+          <w:szCs w:val="24"/>
+        </w:rPr>
+      </w:pPr>
+    </w:p>
+    <w:p>
+      <w:pPr>
+        <w:rPr>
+          <w:rFonts w:ascii="Abel" w:hAnsi="Abel"/>
+          <w:sz w:val="24"/>
+          <w:szCs w:val="24"/>
+        </w:rPr>
+      </w:pPr>
+    </w:p>
+    <w:p>
+      <w:pPr>
+        <w:rPr>
+          <w:rFonts w:ascii="Abel" w:hAnsi="Abel"/>
+          <w:sz w:val="24"/>
+          <w:szCs w:val="24"/>
+        </w:rPr>
+      </w:pPr>
+    </w:p>
+    <w:p>
+      <w:pPr>
+        <w:rPr>
+          <w:rFonts w:ascii="Abel" w:hAnsi="Abel"/>
+          <w:sz w:val="24"/>
+          <w:szCs w:val="24"/>
+        </w:rPr>
+      </w:pPr>
+    </w:p>
+    <w:p>
+      <w:pPr>
+        <w:rPr>
+          <w:rFonts w:ascii="Abel" w:hAnsi="Abel"/>
+          <w:sz w:val="24"/>
+          <w:szCs w:val="24"/>
+        </w:rPr>
+      </w:pPr>
     </w:p>
     <w:p>
       <w:pPr>
@@ -1607,6 +1698,7 @@
           <w:sz w:val="24"/>
           <w:szCs w:val="24"/>
         </w:rPr>
+        <w:lastRenderedPageBreak/>
         <w:t xml:space="preserve">INVESTIMENTO </w:t>
       </w:r>
     </w:p>
@@ -1873,6 +1965,7 @@
         <w:spacing w:line="285" w:lineRule="atLeast"/>
         <w:jc w:val="center"/>
         <w:rPr>
+          <w:rFonts w:ascii="Abel" w:hAnsi="Abel"/>
           <w:b/>
           <w:bCs/>
           <w:i/>
@@ -1881,6 +1974,7 @@
       </w:pPr>
       <w:r>
         <w:rPr>
+          <w:rFonts w:ascii="Abel" w:hAnsi="Abel"/>
           <w:b/>
           <w:bCs/>
           <w:i/>
@@ -1890,6 +1984,7 @@
       </w:r>
       <w:r>
         <w:rPr>
+          <w:rFonts w:ascii="Abel" w:hAnsi="Abel"/>
           <w:b/>
           <w:bCs/>
           <w:i/>
@@ -1900,6 +1995,7 @@
       <w:proofErr w:type="spellStart"/>
       <w:r>
         <w:rPr>
+          <w:rFonts w:ascii="Abel" w:hAnsi="Abel"/>
           <w:b/>
           <w:bCs/>
           <w:i/>
@@ -1909,6 +2005,7 @@
       </w:r>
       <w:r>
         <w:rPr>
+          <w:rFonts w:ascii="Abel" w:hAnsi="Abel"/>
           <w:b/>
           <w:bCs/>
           <w:i/>
@@ -1919,6 +2016,7 @@
       <w:proofErr w:type="spellEnd"/>
       <w:r>
         <w:rPr>
+          <w:rFonts w:ascii="Abel" w:hAnsi="Abel"/>
           <w:b/>
           <w:bCs/>
           <w:i/>
@@ -1932,6 +2030,7 @@
         <w:spacing w:line="285" w:lineRule="atLeast"/>
         <w:jc w:val="center"/>
         <w:rPr>
+          <w:rFonts w:ascii="Abel" w:hAnsi="Abel"/>
           <w:b/>
           <w:bCs/>
           <w:i/>
@@ -1940,6 +2039,7 @@
       </w:pPr>
       <w:r>
         <w:rPr>
+          <w:rFonts w:ascii="Abel" w:hAnsi="Abel"/>
           <w:b/>
           <w:bCs/>
           <w:i/>
@@ -1964,6 +2064,7 @@
       </w:pPr>
       <w:r>
         <w:rPr>
+          <w:rFonts w:ascii="Abel" w:hAnsi="Abel"/>
           <w:b/>
           <w:bCs/>
           <w:i/>

</xml_diff>